<commit_message>
Update Data and Variables
</commit_message>
<xml_diff>
--- a/Manuscript.docx
+++ b/Manuscript.docx
@@ -84,7 +84,7 @@
         <w:t xml:space="preserve"> </w:t>
       </w:r>
       <w:r>
-        <w:t xml:space="preserve">Recruitment of new students is a challenging task of enrollment management for many institutions of higher education, since they need to meet revenue goals, ensure academic ability and promote diversity of the student body</w:t>
+        <w:t xml:space="preserve">Recruitment of new students is a challenging task of enrollment management for many higher education institutions, since they need to meet revenue goals, ensure academic ability and promote diversity of the student body</w:t>
       </w:r>
       <w:r>
         <w:t xml:space="preserve"> </w:t>
@@ -93,13 +93,22 @@
         <w:t xml:space="preserve">(Adams-Johnson et al. 2019; Maldonado, Armelini, and Guevara 2017)</w:t>
       </w:r>
       <w:r>
-        <w:t xml:space="preserve">. The recruitment process includes several general stages, searching and answering inquries of propsective applicants, reviewing application materials and making admission decisions, encouraging admitted students to pay deposits, and assisting with students’ matriculation. This project focuses on the deposit stage where students’ choices play an important role. Understanding students’ decision to pay deposits can help institutions to design marketing and recruitment strategies</w:t>
-      </w:r>
-      <w:r>
-        <w:t xml:space="preserve"> </w:t>
-      </w:r>
-      <w:r>
-        <w:t xml:space="preserve">(DesJardins 2002; Johnson 2019)</w:t>
+        <w:t xml:space="preserve">. The recruitment process includes several general stages, searching and answering inquries of propsective applicants, reviewing application materials and making admission decisions, encouraging admitted students to pay deposits, and assisting with students’ matriculation</w:t>
+      </w:r>
+      <w:r>
+        <w:t xml:space="preserve"> </w:t>
+      </w:r>
+      <w:r>
+        <w:t xml:space="preserve">(Litten et al. 1983)</w:t>
+      </w:r>
+      <w:r>
+        <w:t xml:space="preserve">. Although matriculation is the final outcome, the deposit stage is really the last focus of the Admission Office, because most students paying deposit will eventually matriculate. Other offices/departments in an institution pay attention to deposit situation too. Instead of waiting until tuition revenue arrives each fall, the Budget Office would like to use deposit paid to estimate the revenue from new students. The Budget Office will update budgetary planning in the spring, if the deposits paid are far away from the admission targets. Similarly, the Department of Housing needs to work on the potential shortage of dorm space in the spring, if too many deposits are paid. As a result, the Admission Office desires to understand admitted students’ decision to pay deposits, not only whether they will pay, but also when they will pay, so they can adjust marketing and recruitment stratigies promptly</w:t>
+      </w:r>
+      <w:r>
+        <w:t xml:space="preserve"> </w:t>
+      </w:r>
+      <w:r>
+        <w:t xml:space="preserve">(DesJardins 2002; Goenner and Pauls 2006)</w:t>
       </w:r>
       <w:r>
         <w:t xml:space="preserve">.</w:t>
@@ -116,7 +125,7 @@
         <w:t xml:space="preserve"> </w:t>
       </w:r>
       <w:r>
-        <w:t xml:space="preserve">Previous studies have provided valuable insights on improving recruitment efforts by investigating various factors which could affect admission outcome. DesJardins</w:t>
+        <w:t xml:space="preserve">Previous studies have provided valuable insights to understand students’ enrollment decisions. DesJardins</w:t>
       </w:r>
       <w:r>
         <w:t xml:space="preserve"> </w:t>
@@ -184,13 +193,34 @@
         <w:pStyle w:val="BodyText"/>
       </w:pPr>
       <w:r>
-        <w:t xml:space="preserve">Difference from previous studies</w:t>
-      </w:r>
-      <w:r>
-        <w:t xml:space="preserve"> </w:t>
-      </w:r>
-      <w:r>
-        <w:t xml:space="preserve">The previous studies however made two implicit assumptions. One was all factors had time independent values, and the other was all factors had time independent effects. Indeed, many factors related to admission process are time independent, e.g., racial ethnicity and HS GPA, but others may easily violate the assumption, e.g., institutional financial aid offered and student loan borrowed. On the other hand, even time independent factors could have time varying effects. For example, Pell eligible students are more likely to pay deposit when they had to, i.e., when deposit deadline approaches, so Pell eligibility does not matter in the early admission season but is important later. As a result, the colleagues of the Admission Office want to understand not only whether a factor could affect students’ decisions, but also how the factor affect decisions in different time periods. Moreover, the Admission Office pay a lot of attention to deposit paid before considering about matriculating students, so it is useful to model students’ decision to pay deposit, rather than modeling enrollment decisions directly.</w:t>
+        <w:t xml:space="preserve">Difference from previous studies and contribution of this study</w:t>
+      </w:r>
+      <w:r>
+        <w:t xml:space="preserve"> </w:t>
+      </w:r>
+      <w:r>
+        <w:t xml:space="preserve">Similar to many previous studies, we investigate factors to affect admitted students’ decisions, but we focus on their deposit decisions rather than enrollment decisions. Several challenges exist in modeling the deposit decisions. First, students make deposit decision at different paces. Some students make quick decisions to pay the deposits shortly after they are admitted, but other students may wait until the last minute to decide to pay or not. We address this challenge by using event history analysis to model the deposit decisions. Although event history analysis was not used in the previous studies on enrollment decisions, it is a popular tool to model students’ journey from matriculation to graduation</w:t>
+      </w:r>
+      <w:r>
+        <w:t xml:space="preserve"> </w:t>
+      </w:r>
+      <w:r>
+        <w:t xml:space="preserve">(Gross, Torres, and Zerquera 2013; Zhan, Xiang, and Elliott III 2018; Chen and Hossler 2017)</w:t>
+      </w:r>
+      <w:r>
+        <w:t xml:space="preserve">. Second, factors may have time-varying effects on deposit decisions. For example, students may be encouraged to pay deposits after attending a campus event, but the effect would decay over time. We develop stepwise exponential models to address this challenge. Different from the proportional hazard models used in the previous studies on graduation, stepwise exponential models can accomodate not only factors with time-varing values but also time-varing effects. This technique is especially helpful to evaluate the deadline effect, i.e., students who would like to attend an instuition have to pay the deposits by the deadline, so the driving force to pay in the last period is much higher than that in the initial period. Stepwise exponential models however are more prone to overfitting, comparing to proportional hazard models. We thus introduce Bayesian Hierarchical framework to the models. The framework provides balance between overfitting and underfitting, so true time-varing effects are not exaggerated by noise in observed data or ignored by model assumptions. Third, it is hard to evaluate students’ interests to admission offers received. The more interests students have where they are admitted to, the sooner they may pay the deposits. Hence it is helpful to understand their deposit decisions if we know whether they desire to attend an institution. We address this challenge with including student activities as surrogates of students’ interests to the admission offers , in addition to the factors usually included in previous research such as demographic characteristics, socio-economic background, high school academic performance and student financials. More specifically, we investigate the effects of factors related to students’ activities on the admission websites</w:t>
+      </w:r>
+      <w:r>
+        <w:t xml:space="preserve"> </w:t>
+      </w:r>
+      <w:r>
+        <w:t xml:space="preserve">(Lee and Fu 2008; Neumann, Tucker, and Whitfield 2019)</w:t>
+      </w:r>
+      <w:r>
+        <w:t xml:space="preserve"> </w:t>
+      </w:r>
+      <w:r>
+        <w:t xml:space="preserve">and campus visits, such as time spent on major finder pages, time spent on student finance pages, whether delaying to review the admission decision, and whether attending any admission events.</w:t>
       </w:r>
     </w:p>
     <w:p>
@@ -198,69 +228,13 @@
         <w:pStyle w:val="BodyText"/>
       </w:pPr>
       <w:r>
-        <w:t xml:space="preserve">Contribution of this study</w:t>
-      </w:r>
-      <w:r>
-        <w:t xml:space="preserve"> </w:t>
-      </w:r>
-      <w:r>
-        <w:t xml:space="preserve">This study provides new insights in factors affecting admission outcome to help with recruitment efforts.</w:t>
-      </w:r>
-      <w:r>
-        <w:t xml:space="preserve"> </w:t>
-      </w:r>
-      <w:r>
-        <w:t xml:space="preserve">First, we model students’ journey from being admitted to deciding to pay deposit. Event history analysis is used to model the admission journey, similar to those modeling students’ journey from matriculation to graduation</w:t>
-      </w:r>
-      <w:r>
-        <w:t xml:space="preserve"> </w:t>
-      </w:r>
-      <w:r>
-        <w:t xml:space="preserve">(Gross, Torres, and Zerquera 2013; Zhan, Xiang, and Elliott III 2018; Chen and Hossler 2017)</w:t>
-      </w:r>
-      <w:r>
-        <w:t xml:space="preserve">. However, instead of using the popular proportional hazard models, we developed stepwise exponential models to accommodate time varying factors and time varying effects. We further introduce Bayesian Hierarchical framework to event history analysis. The framework provides balance between overfitting and underfitting, so true time-varing effects are not exaggerated by noise in observed data or ignored by model assumptions.</w:t>
-      </w:r>
-      <w:r>
-        <w:t xml:space="preserve"> </w:t>
-      </w:r>
-      <w:r>
-        <w:t xml:space="preserve">Second, we model deposit decisions instead of enrollment decisions. Although enrollment decision is the final outcome of interest, in practice the Admission Office need to work sequentially to encourage paying deposits and then to prevent withdrawal of deposits (which they call</w:t>
-      </w:r>
-      <w:r>
-        <w:t xml:space="preserve"> </w:t>
-      </w:r>
-      <w:r>
-        <w:t xml:space="preserve">“</w:t>
-      </w:r>
-      <w:r>
-        <w:t xml:space="preserve">summer melt</w:t>
-      </w:r>
-      <w:r>
-        <w:t xml:space="preserve">”</w:t>
-      </w:r>
-      <w:r>
-        <w:t xml:space="preserve">). They would like a tool to understand whether/how factors affect deposit decisions.</w:t>
-      </w:r>
-      <w:r>
-        <w:t xml:space="preserve"> </w:t>
-      </w:r>
-      <w:r>
-        <w:t xml:space="preserve">Third, we include student activities as surrogates of students’ interests to the admission offers, in addition to the factors usually included in previous research such as demographic characteristics, socio-economic background, high school academic performance and student financials. More specifically, we investigate the effects of factors related to students’ activities on the admission websites and campus visits.</w:t>
-      </w:r>
-    </w:p>
-    <w:p>
-      <w:pPr>
-        <w:pStyle w:val="BodyText"/>
-      </w:pPr>
-      <w:r>
         <w:t xml:space="preserve">Summary of results</w:t>
       </w:r>
       <w:r>
         <w:t xml:space="preserve"> </w:t>
       </w:r>
       <w:r>
-        <w:t xml:space="preserve">In this paper, we implement Bayesian hierarchical event history analysis</w:t>
+        <w:t xml:space="preserve">In this paper, we provide insights to understand students’ deposit decisions. As expected, the most important factor is the deadline which is May 1st each year at the University of Delaware. Students are most likely to pay deposits in the last three days before deadline, more likely to pay in April, and less likely beforehand. Besides the deadline effect, our results indicate that many factors have time-varying effects on deposit decisions, such as gender, institutional grant offered, Pell eligibility and early campus events. The other factors’ effects do not change over time, such as loan borrowed, racial ethnicity and time spent on admission websites. These findings can help the Admission Office to understand when admitted students’ will pay deposits and thus help with recruitment efforts.</w:t>
       </w:r>
     </w:p>
     <w:bookmarkEnd w:id="20"/>
@@ -287,26 +261,16 @@
         <w:pStyle w:val="FirstParagraph"/>
       </w:pPr>
       <w:r>
-        <w:t xml:space="preserve">An admission funnel invovles six processes, prospects, inquiries, applicants, admits, deposits and enrolls</w:t>
-      </w:r>
-      <w:r>
-        <w:t xml:space="preserve"> </w:t>
-      </w:r>
-      <w:r>
-        <w:t xml:space="preserve">(</w:t>
-      </w:r>
-      <w:r>
-        <w:rPr>
-          <w:bCs/>
-          <w:b/>
-        </w:rPr>
-        <w:t xml:space="preserve">stonybrook?</w:t>
-      </w:r>
-      <w:r>
-        <w:t xml:space="preserve">)</w:t>
-      </w:r>
-      <w:r>
-        <w:t xml:space="preserve">. In the prospect stage, the admission office search for high school students who might be interested to the institution. In the inquiry stage, the admission office communicate with students who expressed interest, attempt to furhter enhance their interest, and encourage them to apply. In the applicant stage, the admission office notify students with incomplete application forms, process and review completed applications. In the admit stage, the admission office make decisions to offer admission, put students on a wait list, or reject applications. In the deposit stage, the admission office prepare financial aid packages and collaborate with other offices to interact with admitted students in campus tours and other programs, in order to encourge the students to accept the offers. In the enroll stage, the admission office continue to engage with students and collaborate with other offices to help with new student orientation, course registration and on-campus residency. There are several important rates to monitor in the admission funnel, conversion rate, selection rate, yield rate and melt rate</w:t>
+        <w:t xml:space="preserve">From institution perspective, an admission funnel include students from six stages, prospects, inquiriers, applicants, admittants, depositors and matriculants</w:t>
+      </w:r>
+      <w:r>
+        <w:t xml:space="preserve"> </w:t>
+      </w:r>
+      <w:r>
+        <w:t xml:space="preserve">(Litten et al. 1983)</w:t>
+      </w:r>
+      <w:r>
+        <w:t xml:space="preserve">. In the prospect stage, the Admission Office searches for high school students who might be interested to the institution. In the inquiry stage, the Admission Office communicates with students who expressed interest, attempts to further increase their interest, and encourages them to apply. In the applicant stage, the Admission Office notifies students with incomplete application forms, process and review completed applications. In the admit stage, the Admission Office makes decisions to offer admission, puts students on a wait list, or rejects applications. In the deposit stage, the Admission Office interacts with admitted students in campus tours and other programs, and Student Financial Services offer financial aid packages, in order to encourge the students to accept the offers. In the enrollment stage, the Admission Office collaborates with other offices to help with new student orientation, course registration and on-campus residency. There are several important rates to monitor in the admission funnel, conversion rate, selection rate, yield rate and melt rate</w:t>
       </w:r>
       <w:r>
         <w:t xml:space="preserve"> </w:t>
@@ -325,7 +289,7 @@
         <w:t xml:space="preserve">)</w:t>
       </w:r>
       <w:r>
-        <w:t xml:space="preserve">. Conversion rate is The proportion of applicants from inquiries. Selection rate is the proportion of admits from applicants. Yield rate is the proportion of deposits from admits. Melt rate is the proportion of enrolls from deposits. With melt rate typically closed to 1 or 100% at the University of Delaware, the deposit stage or yield rate largely determines the number of new students we will have.</w:t>
+        <w:t xml:space="preserve">. Conversion rate is the proportion of applicants from inquiries. Selection rate is the proportion of admits from applicants. Yield rate is the proportion of deposits from admits. Melt rate is the proportion of matriculants from deposits. With melt rate typically closed to 1 or 100% at the University of Delaware, the deposit stage or yield rate largely determines the number of new students we will have.</w:t>
       </w:r>
     </w:p>
     <w:bookmarkEnd w:id="21"/>
@@ -338,6 +302,175 @@
         <w:t xml:space="preserve">College Choice</w:t>
       </w:r>
     </w:p>
+    <w:p>
+      <w:pPr>
+        <w:pStyle w:val="FirstParagraph"/>
+      </w:pPr>
+      <w:r>
+        <w:t xml:space="preserve">From student perspective, students’ college choice has three broad stages, college aspiration formation, search and application, and selection and attendance</w:t>
+      </w:r>
+      <w:r>
+        <w:t xml:space="preserve"> </w:t>
+      </w:r>
+      <w:r>
+        <w:t xml:space="preserve">(Hossler and Gallagher 1987; Paulsen 1990)</w:t>
+      </w:r>
+      <w:r>
+        <w:t xml:space="preserve">. Students decide whether to go to college in the stage of college aspiration formation. The stage typically starts in early childhood and finishes in high school, but can last beyond high school. Various factors can influence students’ decisions in the stage, such as family background</w:t>
+      </w:r>
+      <w:r>
+        <w:t xml:space="preserve"> </w:t>
+      </w:r>
+      <w:r>
+        <w:t xml:space="preserve">(Stage and Hossler 1989; Carpenter and Fleishman 1987)</w:t>
+      </w:r>
+      <w:r>
+        <w:t xml:space="preserve">, encouragement of teachers</w:t>
+      </w:r>
+      <w:r>
+        <w:t xml:space="preserve"> </w:t>
+      </w:r>
+      <w:r>
+        <w:t xml:space="preserve">(Portes and Wilson 1976)</w:t>
+      </w:r>
+      <w:r>
+        <w:t xml:space="preserve"> </w:t>
+      </w:r>
+      <w:r>
+        <w:t xml:space="preserve">and counselors</w:t>
+      </w:r>
+      <w:r>
+        <w:t xml:space="preserve"> </w:t>
+      </w:r>
+      <w:r>
+        <w:t xml:space="preserve">(Conklin and Dailey 1981)</w:t>
+      </w:r>
+      <w:r>
+        <w:t xml:space="preserve">, and students’ academic aptitude and achivement</w:t>
+      </w:r>
+      <w:r>
+        <w:t xml:space="preserve"> </w:t>
+      </w:r>
+      <w:r>
+        <w:t xml:space="preserve">(Tuttle 1981; Davies and Kandel 1981)</w:t>
+      </w:r>
+      <w:r>
+        <w:t xml:space="preserve">. Students decide which colleges to apply in the search and application stage. Most students start to create a list of institutions to apply in junior years of high school and finish the applications in the senior years</w:t>
+      </w:r>
+      <w:r>
+        <w:t xml:space="preserve"> </w:t>
+      </w:r>
+      <w:r>
+        <w:t xml:space="preserve">(Gilmour Jr et al. 1981)</w:t>
+      </w:r>
+      <w:r>
+        <w:t xml:space="preserve">. In addition to information from parents, counselors and peers, institutions reach out to the students with college publication such as guidebooks and invite them to campus events</w:t>
+      </w:r>
+      <w:r>
+        <w:t xml:space="preserve"> </w:t>
+      </w:r>
+      <w:r>
+        <w:t xml:space="preserve">(Goenner and Pauls 2006)</w:t>
+      </w:r>
+      <w:r>
+        <w:t xml:space="preserve">. After being admitted, students decide which college to attend in the final stage. Students make decisions based on their demographic background, socio-economic status, academic preparation, and institution characteristics such as cost, financial aid, academic programs, academic reputation and location</w:t>
+      </w:r>
+      <w:r>
+        <w:t xml:space="preserve"> </w:t>
+      </w:r>
+      <w:r>
+        <w:t xml:space="preserve">(DesJardins 2002; Goenner and Pauls 2006)</w:t>
+      </w:r>
+      <w:r>
+        <w:t xml:space="preserve">.</w:t>
+      </w:r>
+    </w:p>
+    <w:p>
+      <w:pPr>
+        <w:pStyle w:val="BodyText"/>
+      </w:pPr>
+      <w:r>
+        <w:t xml:space="preserve">Many studies have investigated students’ enrollment decisions in the selection and attendance stage with their individual characteristics and preferences. DesJardins</w:t>
+      </w:r>
+      <w:r>
+        <w:t xml:space="preserve"> </w:t>
+      </w:r>
+      <w:r>
+        <w:t xml:space="preserve">(DesJardins 2002)</w:t>
+      </w:r>
+      <w:r>
+        <w:t xml:space="preserve"> </w:t>
+      </w:r>
+      <w:r>
+        <w:t xml:space="preserve">used a logistic regression model to predict the enrollment probabilities of students who were admitted to a public institution in the Midwest in Fall 1999 and Fall 2001. The variables include students’ demographic and socio-economic background, high school characteristics, when they applied, and personal intension. The students were grouped into deciles according to the predicted enrollment probabilities. He suggested that it was more effcient to target the</w:t>
+      </w:r>
+      <w:r>
+        <w:t xml:space="preserve"> </w:t>
+      </w:r>
+      <w:r>
+        <w:t xml:space="preserve">“</w:t>
+      </w:r>
+      <w:r>
+        <w:t xml:space="preserve">fence-sitting</w:t>
+      </w:r>
+      <w:r>
+        <w:t xml:space="preserve">”</w:t>
+      </w:r>
+      <w:r>
+        <w:t xml:space="preserve"> </w:t>
+      </w:r>
+      <w:r>
+        <w:t xml:space="preserve">groups than the groups with very high enrollment probabilities. Goenner and Pauls</w:t>
+      </w:r>
+      <w:r>
+        <w:t xml:space="preserve"> </w:t>
+      </w:r>
+      <w:r>
+        <w:t xml:space="preserve">(Goenner and Pauls 2006)</w:t>
+      </w:r>
+      <w:r>
+        <w:t xml:space="preserve"> </w:t>
+      </w:r>
+      <w:r>
+        <w:t xml:space="preserve">used logistic regression models with Bayesian model average techniques to predicted the enrollment probabilities of 15,827 inquirers who were interested to attend the University of North Dakota in Fall 2003, to help allocate recruitment efforts by geographic areas. They investigated the effects of inquiry contact methods, geographic factors, geodemographic factors, academic factors and some interaction terms. They suggested to concentrate recruitments effort to geographic areas where enrollment probabilities are high. Johnson</w:t>
+      </w:r>
+      <w:r>
+        <w:t xml:space="preserve"> </w:t>
+      </w:r>
+      <w:r>
+        <w:t xml:space="preserve">(Johnson 2019)</w:t>
+      </w:r>
+      <w:r>
+        <w:t xml:space="preserve"> </w:t>
+      </w:r>
+      <w:r>
+        <w:t xml:space="preserve">focused on 42,950 out-of-state students who were admitted to a public research univiersity from Fall 2012 to Fall 2016 and used mixed multinomial models to investigate their enrollment decisions. He used National Student Clearinghouse data to identify whether the students chose to attend one of five destinations: the study institution, another out-of-state public institution, an in-state public institution, a private institution, or a 2-year college. The factors include demographic characteristics, high school information, family background, financial aid offered and admitted academic discipline. He found that students were more likely to attend the institution if family incomes were 85,000 or higher, a family member was an alumnus or an alumna, graduated from a feeder high school, being offered higher merit scholarship, or borrowed more loans. A surpursing finding was Pell-eligible students’ enrollment decisions were not affected by grants offered in financial aid packages. Maldonado et al.</w:t>
+      </w:r>
+      <w:r>
+        <w:t xml:space="preserve"> </w:t>
+      </w:r>
+      <w:r>
+        <w:t xml:space="preserve">(Maldonado, Armelini, and Guevara 2017)</w:t>
+      </w:r>
+      <w:r>
+        <w:t xml:space="preserve"> </w:t>
+      </w:r>
+      <w:r>
+        <w:t xml:space="preserve">used nested logit models to predict enrollment decisions of 25,325 prospective students to four Bachelor’s programs in a small private Chilean university. The three possible outcomes of the students were applied, admitted but not enrolled, and admitted and enrolled. They argued that the hierarchical models are necessary, because the last two outcomes were more similar than the first outcome and should be grouped together. Three groups of factors were included, marketing efforts from the institution, students’ socioeconomic background, and stated preferences of the students. They found that on-campus activities and talks at secondary schools were more effective than career fairs to encourage enrollment, male students were more likely to attend engineering and law programs, and students’ online activities and stated preferences indicated their interest to attend the institution or individual programs. Braunstein et al.</w:t>
+      </w:r>
+      <w:r>
+        <w:t xml:space="preserve"> </w:t>
+      </w:r>
+      <w:r>
+        <w:t xml:space="preserve">(Braunstein, McGrath, and Pescatrice 1999)</w:t>
+      </w:r>
+      <w:r>
+        <w:t xml:space="preserve"> </w:t>
+      </w:r>
+      <w:r>
+        <w:t xml:space="preserve">used logistic regression to model the enrollment decisions of 7,104 students admitted to Iona College in three academic years. They included three groups of variables, demographic and social background, academic achievment and academic preparation, and financial aid. They found that the demographic and social background did not affect the students’ enrollment decisions, but the financial aid had positive effect. The enrollment probability increased between 1.1% and 2.5%, for every additional (dollar)1,000 offered. Within the financial aid offered, loans borrowed had more influence than grants offered, and work study had the least influence.</w:t>
+      </w:r>
+    </w:p>
     <w:bookmarkEnd w:id="22"/>
     <w:bookmarkStart w:id="23" w:name="conceptual-framework"/>
     <w:p>
@@ -362,7 +495,10 @@
         <w:t xml:space="preserve">(Chapman 1979; Hossler, Braxton, and Coopersmith 1989)</w:t>
       </w:r>
       <w:r>
-        <w:t xml:space="preserve">. The studies tried to understand students’ enrollment decisions with their individual characteristics and preferences. Students decide whether to pay deposit, according to economic, sociological, and psychological factors</w:t>
+        <w:t xml:space="preserve"> </w:t>
+      </w:r>
+      <w:r>
+        <w:t xml:space="preserve">and previous studies on students’ enrollment decisions. Students decide whether to accept admission offers, according to economic, sociological, and psychological factors</w:t>
       </w:r>
       <w:r>
         <w:t xml:space="preserve"> </w:t>
@@ -407,7 +543,7 @@
         <w:t xml:space="preserve">(Paulsen 1990)</w:t>
       </w:r>
       <w:r>
-        <w:t xml:space="preserve">. We hypothesis that these factors not only affect students’ decision to pay deposit, but also when they would like to pay deposit, i.e., these factors could also affect students’ speed to make decisions. For admitted students, they are willing to pay deposits sooner than later if they are admitted to an institution with the best potential investment, status attainment, and/or student-institution fit.</w:t>
+        <w:t xml:space="preserve">. We hypothesis that these factors not only affect whether students would like to pay deposits, but also when they would like to pay. For admitted students, they are willing to pay deposits sooner than later if they are admitted to an institution with the best potential investment, status attainment, and/or student-institution fit.</w:t>
       </w:r>
     </w:p>
     <w:p>
@@ -415,19 +551,63 @@
         <w:pStyle w:val="BodyText"/>
       </w:pPr>
       <w:r>
-        <w:t xml:space="preserve">With the guidance of the college choice theory and previous studies, we form the variable pool to reflect the three kinds of factors. The economic factors include institutional financial aid offered, Pell eligibility, expected family contribution (EFC), and time spent on student finance service (SFS) websites. Financial aids affect students’ choice by reducing the cost of attendence. The grants and scholarships can be from federal, state or institution. We do not include federal grants, because few students obtained federal grants by the end of deposit deadline. We do not include state scholarships, because they do not apply to non-Delawarean students. Pell eligibility is a good indicator for federal grants, because most Pell eligible students eventually obtain the federal Pell grants. In addition, both Pell eligibility and EFC indicate students’ sensitivity to cost and financial aids. The time spent on SFS websites reflects students’ efforts to evaludate the economic impact to attend the institution.</w:t>
-      </w:r>
-      <w:r>
-        <w:t xml:space="preserve"> </w:t>
-      </w:r>
-      <w:r>
-        <w:t xml:space="preserve">The sociological factors include gender and ethnicity.</w:t>
-      </w:r>
-      <w:r>
-        <w:t xml:space="preserve"> </w:t>
-      </w:r>
-      <w:r>
-        <w:t xml:space="preserve">The psychological factors include the period to receive admission offer, whether admitted to the Honor College, whether applied major and admitted major are different, loan borrowed, time spent on major finder websites, whether attended recruitment events, and whether postpone to review admission decision.</w:t>
+        <w:t xml:space="preserve">With the guidance of the college choice theory and previous studies, we form the following variable pool for the three kinds of factors.</w:t>
+      </w:r>
+      <w:r>
+        <w:t xml:space="preserve"> </w:t>
+      </w:r>
+      <w:r>
+        <w:t xml:space="preserve">The economic factors include variables related to financial aid, institutional financial aid offered, loan borrowed, Pell eligibility, and time spent on student finance service (SFS) websites. Financial aid affects students’ choice by reducing the cost of attendence</w:t>
+      </w:r>
+      <w:r>
+        <w:t xml:space="preserve"> </w:t>
+      </w:r>
+      <w:r>
+        <w:t xml:space="preserve">(Braunstein, McGrath, and Pescatrice 1999)</w:t>
+      </w:r>
+      <w:r>
+        <w:t xml:space="preserve">, so we hypothesize that students are more likely to pay deposits with more financial aid. Students could evaluate which institution provides the best financial aid packages till the last minute, so we hypothesize that the effect of financial aid will be more obvious when deposit deadline is approaching.</w:t>
+      </w:r>
+      <w:r>
+        <w:t xml:space="preserve"> </w:t>
+      </w:r>
+      <w:r>
+        <w:t xml:space="preserve">The sociological factors include students’ demographic characteristics, socio-economic status and high school academic performance, i.e., gender, ethnicity, expected family contribution (EFC), and HS GPA. They reflect the influence on students’ choice from parents, peers, counselors and teachers in high school</w:t>
+      </w:r>
+      <w:r>
+        <w:t xml:space="preserve"> </w:t>
+      </w:r>
+      <w:r>
+        <w:t xml:space="preserve">(Johnson 2019)</w:t>
+      </w:r>
+      <w:r>
+        <w:t xml:space="preserve">. We hypothesize that they have various effects on students’ deposit decisions and they may affect the decisions in difference paces.</w:t>
+      </w:r>
+    </w:p>
+    <w:p>
+      <w:pPr>
+        <w:pStyle w:val="BodyText"/>
+      </w:pPr>
+      <w:r>
+        <w:t xml:space="preserve">The psychological factors reflect students’ desire to attend the institution</w:t>
+      </w:r>
+      <w:r>
+        <w:t xml:space="preserve"> </w:t>
+      </w:r>
+      <w:r>
+        <w:t xml:space="preserve">(Paulsen 1990)</w:t>
+      </w:r>
+      <w:r>
+        <w:t xml:space="preserve">, which include the period to receive admission offer, whether admitted to the Honor College, whether applied major and admitted major are different, whether attended recruitment events, whether postpone to review admission decision, and time spent on major finder websites</w:t>
+      </w:r>
+      <w:r>
+        <w:t xml:space="preserve"> </w:t>
+      </w:r>
+      <w:r>
+        <w:t xml:space="preserve">(Maldonado, Armelini, and Guevara 2017)</w:t>
+      </w:r>
+      <w:r>
+        <w:t xml:space="preserve">. We hypothesize that students are more likely to pay deposits in early periods, if they have high interests to the institution. We hypothesize that it is an impulsive force to encourage students to pay deposits when students know they are admitted, so we include the period to receive admission offer. On the other hand, students who postpone or ignore the admission decision may have low desire to attend. Being admitted into the Honor College is affirmation to students’ academic achievement and could raise students’ interest to pay deposits. Students and the Admission Office usually communicate with each other, before being admitted to a major which is different from the applied major. Being willing to be admitted to a different major is a good indictor that they desire to attend the institution, no matter which academic program to attend. Other students may pay more attension to the academic programs, because being able to attend the desired program is important to determine whether it is a good student-institution fit. We thus include time spent on major finder websites to reflect this kind of students’ consideration. Lastly, attending the recruitment events shows students’ interest to learn more about the institution and thus are more likely to accept admission offers.</w:t>
       </w:r>
     </w:p>
     <w:bookmarkEnd w:id="23"/>
@@ -452,9 +632,872 @@
         <w:t xml:space="preserve"> </w:t>
       </w:r>
       <w:r>
-        <w:t xml:space="preserve">Data for this study were pulled from a data reporting platform of the University of Delaware (UD), a public research university (Carnegie classification: R1) with a population of about 18,000 undergraduate students. We collected the weekly admission data of out-of-state applicants between late February and early May from Fall 2012 to Fall 2019. We chose late February as the starting point, because most admission decisions were made by the Admission Office by then and the Budget Office began to review the budget plan for the coming fiscal year. Most students paid deposit in early May if they accepted UD’s offer, so we used it as the end point. Table 1 shows the number of admits and deposits by May 1 of each year. The number of admitted out-of-state students gradually increased from about 12,500 to about 15,000 from 2012 to 2019, and the number of deposited out-of-state students fluctuated between 2200 and 2900. Figure 1 shows yield by week for Fall 2017, Fall 2018 and Fall 2019. Week 11 always represents May 1, and Week 1 represents 70 days before May 1, which is in late Feburary. For all three falls, the yields increase slowly in early weeks in February and March, increase faster in April, and jump in the last week of April. The yield trends are more similar between Fall 2017 and Fall 2018, and the gap is larger between the trends of Fall 2018 and Fall 2019. Overall the sequence of week is a strong predictor for yield, and thus is used as an independent variable in the models.</w:t>
-      </w:r>
-    </w:p>
+        <w:t xml:space="preserve">The study institution, University of Delaware (UD), is a public research university (Carnegie classification: R1) with a population of about 18,000 undergraduate students. The Admission Office of provided the admission data for applicants who intended to matriculate as first-time first-year students in Fall 2020, Fall 2021 and Fall 2022. We track the deposit decisions of admitted out-of-state students from February 1 to the deposit day or May 1 (deposit deadline). We use February 1 as the starting point, because the Admission Office has made most admission decisions by then. We divide the three months into eight periods, February, March 1 to March 15, March 16 to March 31, April 1 to April 7, April 8 to April 14, April 15 to April 21, April 22 to April 27, and April 28 to May 1. Table 1 shows the number of admits and deposits by period each year. For each year, the number of observations increases from period 1 to period 3 or period 4, because some applicants were admitted after February. The number of observations decreases afterwards, because we stop to track applicants who paid deposits.</w:t>
+      </w:r>
+    </w:p>
+    <w:tbl>
+      <w:tblPr>
+        <w:tblStyle w:val="Table"/>
+        <w:tblW w:type="auto" w:w="0"/>
+        <w:tblLook w:firstRow="1" w:lastRow="0" w:firstColumn="0" w:lastColumn="0" w:noHBand="0" w:noVBand="0" w:val="0020"/>
+      </w:tblPr>
+      <w:tblGrid>
+        <w:gridCol w:w="1131"/>
+        <w:gridCol w:w="1131"/>
+        <w:gridCol w:w="1131"/>
+        <w:gridCol w:w="1131"/>
+        <w:gridCol w:w="1131"/>
+        <w:gridCol w:w="1131"/>
+        <w:gridCol w:w="1131"/>
+      </w:tblGrid>
+      <w:tr>
+        <w:trPr>
+          <w:tblHeader w:val="true"/>
+        </w:trPr>
+        <w:tc>
+          <w:tcPr/>
+          <w:p>
+            <w:pPr>
+              <w:pStyle w:val="Compact"/>
+            </w:pPr>
+          </w:p>
+        </w:tc>
+        <w:tc>
+          <w:tcPr/>
+          <w:p>
+            <w:pPr>
+              <w:pStyle w:val="Compact"/>
+              <w:jc w:val="left"/>
+            </w:pPr>
+            <w:r>
+              <w:t xml:space="preserve">2020</w:t>
+            </w:r>
+          </w:p>
+        </w:tc>
+        <w:tc>
+          <w:tcPr/>
+          <w:p>
+            <w:pPr>
+              <w:pStyle w:val="Compact"/>
+            </w:pPr>
+          </w:p>
+        </w:tc>
+        <w:tc>
+          <w:tcPr/>
+          <w:p>
+            <w:pPr>
+              <w:pStyle w:val="Compact"/>
+              <w:jc w:val="left"/>
+            </w:pPr>
+            <w:r>
+              <w:t xml:space="preserve">2021</w:t>
+            </w:r>
+          </w:p>
+        </w:tc>
+        <w:tc>
+          <w:tcPr/>
+          <w:p>
+            <w:pPr>
+              <w:pStyle w:val="Compact"/>
+            </w:pPr>
+          </w:p>
+        </w:tc>
+        <w:tc>
+          <w:tcPr/>
+          <w:p>
+            <w:pPr>
+              <w:pStyle w:val="Compact"/>
+              <w:jc w:val="left"/>
+            </w:pPr>
+            <w:r>
+              <w:t xml:space="preserve">2022</w:t>
+            </w:r>
+          </w:p>
+        </w:tc>
+        <w:tc>
+          <w:tcPr/>
+          <w:p>
+            <w:pPr>
+              <w:pStyle w:val="Compact"/>
+            </w:pPr>
+          </w:p>
+        </w:tc>
+      </w:tr>
+      <w:tr>
+        <w:tc>
+          <w:tcPr/>
+          <w:p>
+            <w:pPr>
+              <w:pStyle w:val="Compact"/>
+              <w:jc w:val="left"/>
+            </w:pPr>
+            <w:r>
+              <w:t xml:space="preserve">Period</w:t>
+            </w:r>
+          </w:p>
+        </w:tc>
+        <w:tc>
+          <w:tcPr/>
+          <w:p>
+            <w:pPr>
+              <w:pStyle w:val="Compact"/>
+              <w:jc w:val="left"/>
+            </w:pPr>
+            <w:r>
+              <w:t xml:space="preserve">N</w:t>
+            </w:r>
+          </w:p>
+        </w:tc>
+        <w:tc>
+          <w:tcPr/>
+          <w:p>
+            <w:pPr>
+              <w:pStyle w:val="Compact"/>
+              <w:jc w:val="left"/>
+            </w:pPr>
+            <w:r>
+              <w:t xml:space="preserve">Deposit</w:t>
+            </w:r>
+          </w:p>
+        </w:tc>
+        <w:tc>
+          <w:tcPr/>
+          <w:p>
+            <w:pPr>
+              <w:pStyle w:val="Compact"/>
+              <w:jc w:val="left"/>
+            </w:pPr>
+            <w:r>
+              <w:t xml:space="preserve">N</w:t>
+            </w:r>
+          </w:p>
+        </w:tc>
+        <w:tc>
+          <w:tcPr/>
+          <w:p>
+            <w:pPr>
+              <w:pStyle w:val="Compact"/>
+              <w:jc w:val="left"/>
+            </w:pPr>
+            <w:r>
+              <w:t xml:space="preserve">Deposit</w:t>
+            </w:r>
+          </w:p>
+        </w:tc>
+        <w:tc>
+          <w:tcPr/>
+          <w:p>
+            <w:pPr>
+              <w:pStyle w:val="Compact"/>
+              <w:jc w:val="left"/>
+            </w:pPr>
+            <w:r>
+              <w:t xml:space="preserve">N</w:t>
+            </w:r>
+          </w:p>
+        </w:tc>
+        <w:tc>
+          <w:tcPr/>
+          <w:p>
+            <w:pPr>
+              <w:pStyle w:val="Compact"/>
+              <w:jc w:val="left"/>
+            </w:pPr>
+            <w:r>
+              <w:t xml:space="preserve">Deposit</w:t>
+            </w:r>
+          </w:p>
+        </w:tc>
+      </w:tr>
+      <w:tr>
+        <w:tc>
+          <w:tcPr/>
+          <w:p>
+            <w:pPr>
+              <w:pStyle w:val="Compact"/>
+              <w:jc w:val="left"/>
+            </w:pPr>
+            <w:r>
+              <w:t xml:space="preserve">1 - February</w:t>
+            </w:r>
+          </w:p>
+        </w:tc>
+        <w:tc>
+          <w:tcPr/>
+          <w:p>
+            <w:pPr>
+              <w:pStyle w:val="Compact"/>
+              <w:jc w:val="left"/>
+            </w:pPr>
+            <w:r>
+              <w:t xml:space="preserve">15866</w:t>
+            </w:r>
+          </w:p>
+        </w:tc>
+        <w:tc>
+          <w:tcPr/>
+          <w:p>
+            <w:pPr>
+              <w:pStyle w:val="Compact"/>
+              <w:jc w:val="left"/>
+            </w:pPr>
+            <w:r>
+              <w:t xml:space="preserve">308</w:t>
+            </w:r>
+          </w:p>
+        </w:tc>
+        <w:tc>
+          <w:tcPr/>
+          <w:p>
+            <w:pPr>
+              <w:pStyle w:val="Compact"/>
+              <w:jc w:val="left"/>
+            </w:pPr>
+            <w:r>
+              <w:t xml:space="preserve">17785</w:t>
+            </w:r>
+          </w:p>
+        </w:tc>
+        <w:tc>
+          <w:tcPr/>
+          <w:p>
+            <w:pPr>
+              <w:pStyle w:val="Compact"/>
+              <w:jc w:val="left"/>
+            </w:pPr>
+            <w:r>
+              <w:t xml:space="preserve">226</w:t>
+            </w:r>
+          </w:p>
+        </w:tc>
+        <w:tc>
+          <w:tcPr/>
+          <w:p>
+            <w:pPr>
+              <w:pStyle w:val="Compact"/>
+              <w:jc w:val="left"/>
+            </w:pPr>
+            <w:r>
+              <w:t xml:space="preserve">18019</w:t>
+            </w:r>
+          </w:p>
+        </w:tc>
+        <w:tc>
+          <w:tcPr/>
+          <w:p>
+            <w:pPr>
+              <w:pStyle w:val="Compact"/>
+              <w:jc w:val="left"/>
+            </w:pPr>
+            <w:r>
+              <w:t xml:space="preserve">263</w:t>
+            </w:r>
+          </w:p>
+        </w:tc>
+      </w:tr>
+      <w:tr>
+        <w:tc>
+          <w:tcPr/>
+          <w:p>
+            <w:pPr>
+              <w:pStyle w:val="Compact"/>
+              <w:jc w:val="left"/>
+            </w:pPr>
+            <w:r>
+              <w:t xml:space="preserve">2</w:t>
+            </w:r>
+          </w:p>
+        </w:tc>
+        <w:tc>
+          <w:tcPr/>
+          <w:p>
+            <w:pPr>
+              <w:pStyle w:val="Compact"/>
+              <w:jc w:val="left"/>
+            </w:pPr>
+            <w:r>
+              <w:t xml:space="preserve">16457</w:t>
+            </w:r>
+          </w:p>
+        </w:tc>
+        <w:tc>
+          <w:tcPr/>
+          <w:p>
+            <w:pPr>
+              <w:pStyle w:val="Compact"/>
+              <w:jc w:val="left"/>
+            </w:pPr>
+            <w:r>
+              <w:t xml:space="preserve">247</w:t>
+            </w:r>
+          </w:p>
+        </w:tc>
+        <w:tc>
+          <w:tcPr/>
+          <w:p>
+            <w:pPr>
+              <w:pStyle w:val="Compact"/>
+              <w:jc w:val="left"/>
+            </w:pPr>
+            <w:r>
+              <w:t xml:space="preserve">18330</w:t>
+            </w:r>
+          </w:p>
+        </w:tc>
+        <w:tc>
+          <w:tcPr/>
+          <w:p>
+            <w:pPr>
+              <w:pStyle w:val="Compact"/>
+              <w:jc w:val="left"/>
+            </w:pPr>
+            <w:r>
+              <w:t xml:space="preserve">173</w:t>
+            </w:r>
+          </w:p>
+        </w:tc>
+        <w:tc>
+          <w:tcPr/>
+          <w:p>
+            <w:pPr>
+              <w:pStyle w:val="Compact"/>
+              <w:jc w:val="left"/>
+            </w:pPr>
+            <w:r>
+              <w:t xml:space="preserve">18736</w:t>
+            </w:r>
+          </w:p>
+        </w:tc>
+        <w:tc>
+          <w:tcPr/>
+          <w:p>
+            <w:pPr>
+              <w:pStyle w:val="Compact"/>
+              <w:jc w:val="left"/>
+            </w:pPr>
+            <w:r>
+              <w:t xml:space="preserve">241</w:t>
+            </w:r>
+          </w:p>
+        </w:tc>
+      </w:tr>
+      <w:tr>
+        <w:tc>
+          <w:tcPr/>
+          <w:p>
+            <w:pPr>
+              <w:pStyle w:val="Compact"/>
+              <w:jc w:val="left"/>
+            </w:pPr>
+            <w:r>
+              <w:t xml:space="preserve">3</w:t>
+            </w:r>
+          </w:p>
+        </w:tc>
+        <w:tc>
+          <w:tcPr/>
+          <w:p>
+            <w:pPr>
+              <w:pStyle w:val="Compact"/>
+              <w:jc w:val="left"/>
+            </w:pPr>
+            <w:r>
+              <w:t xml:space="preserve">16673</w:t>
+            </w:r>
+          </w:p>
+        </w:tc>
+        <w:tc>
+          <w:tcPr/>
+          <w:p>
+            <w:pPr>
+              <w:pStyle w:val="Compact"/>
+              <w:jc w:val="left"/>
+            </w:pPr>
+            <w:r>
+              <w:t xml:space="preserve">378</w:t>
+            </w:r>
+          </w:p>
+        </w:tc>
+        <w:tc>
+          <w:tcPr/>
+          <w:p>
+            <w:pPr>
+              <w:pStyle w:val="Compact"/>
+              <w:jc w:val="left"/>
+            </w:pPr>
+            <w:r>
+              <w:t xml:space="preserve">19257</w:t>
+            </w:r>
+          </w:p>
+        </w:tc>
+        <w:tc>
+          <w:tcPr/>
+          <w:p>
+            <w:pPr>
+              <w:pStyle w:val="Compact"/>
+              <w:jc w:val="left"/>
+            </w:pPr>
+            <w:r>
+              <w:t xml:space="preserve">381</w:t>
+            </w:r>
+          </w:p>
+        </w:tc>
+        <w:tc>
+          <w:tcPr/>
+          <w:p>
+            <w:pPr>
+              <w:pStyle w:val="Compact"/>
+              <w:jc w:val="left"/>
+            </w:pPr>
+            <w:r>
+              <w:t xml:space="preserve">19304</w:t>
+            </w:r>
+          </w:p>
+        </w:tc>
+        <w:tc>
+          <w:tcPr/>
+          <w:p>
+            <w:pPr>
+              <w:pStyle w:val="Compact"/>
+              <w:jc w:val="left"/>
+            </w:pPr>
+            <w:r>
+              <w:t xml:space="preserve">385</w:t>
+            </w:r>
+          </w:p>
+        </w:tc>
+      </w:tr>
+      <w:tr>
+        <w:tc>
+          <w:tcPr/>
+          <w:p>
+            <w:pPr>
+              <w:pStyle w:val="Compact"/>
+              <w:jc w:val="left"/>
+            </w:pPr>
+            <w:r>
+              <w:t xml:space="preserve">4</w:t>
+            </w:r>
+          </w:p>
+        </w:tc>
+        <w:tc>
+          <w:tcPr/>
+          <w:p>
+            <w:pPr>
+              <w:pStyle w:val="Compact"/>
+              <w:jc w:val="left"/>
+            </w:pPr>
+            <w:r>
+              <w:t xml:space="preserve">16385</w:t>
+            </w:r>
+          </w:p>
+        </w:tc>
+        <w:tc>
+          <w:tcPr/>
+          <w:p>
+            <w:pPr>
+              <w:pStyle w:val="Compact"/>
+              <w:jc w:val="left"/>
+            </w:pPr>
+            <w:r>
+              <w:t xml:space="preserve">303</w:t>
+            </w:r>
+          </w:p>
+        </w:tc>
+        <w:tc>
+          <w:tcPr/>
+          <w:p>
+            <w:pPr>
+              <w:pStyle w:val="Compact"/>
+              <w:jc w:val="left"/>
+            </w:pPr>
+            <w:r>
+              <w:t xml:space="preserve">19110</w:t>
+            </w:r>
+          </w:p>
+        </w:tc>
+        <w:tc>
+          <w:tcPr/>
+          <w:p>
+            <w:pPr>
+              <w:pStyle w:val="Compact"/>
+              <w:jc w:val="left"/>
+            </w:pPr>
+            <w:r>
+              <w:t xml:space="preserve">357</w:t>
+            </w:r>
+          </w:p>
+        </w:tc>
+        <w:tc>
+          <w:tcPr/>
+          <w:p>
+            <w:pPr>
+              <w:pStyle w:val="Compact"/>
+              <w:jc w:val="left"/>
+            </w:pPr>
+            <w:r>
+              <w:t xml:space="preserve">19465</w:t>
+            </w:r>
+          </w:p>
+        </w:tc>
+        <w:tc>
+          <w:tcPr/>
+          <w:p>
+            <w:pPr>
+              <w:pStyle w:val="Compact"/>
+              <w:jc w:val="left"/>
+            </w:pPr>
+            <w:r>
+              <w:t xml:space="preserve">316</w:t>
+            </w:r>
+          </w:p>
+        </w:tc>
+      </w:tr>
+      <w:tr>
+        <w:tc>
+          <w:tcPr/>
+          <w:p>
+            <w:pPr>
+              <w:pStyle w:val="Compact"/>
+              <w:jc w:val="left"/>
+            </w:pPr>
+            <w:r>
+              <w:t xml:space="preserve">5</w:t>
+            </w:r>
+          </w:p>
+        </w:tc>
+        <w:tc>
+          <w:tcPr/>
+          <w:p>
+            <w:pPr>
+              <w:pStyle w:val="Compact"/>
+              <w:jc w:val="left"/>
+            </w:pPr>
+            <w:r>
+              <w:t xml:space="preserve">16112</w:t>
+            </w:r>
+          </w:p>
+        </w:tc>
+        <w:tc>
+          <w:tcPr/>
+          <w:p>
+            <w:pPr>
+              <w:pStyle w:val="Compact"/>
+              <w:jc w:val="left"/>
+            </w:pPr>
+            <w:r>
+              <w:t xml:space="preserve">384</w:t>
+            </w:r>
+          </w:p>
+        </w:tc>
+        <w:tc>
+          <w:tcPr/>
+          <w:p>
+            <w:pPr>
+              <w:pStyle w:val="Compact"/>
+              <w:jc w:val="left"/>
+            </w:pPr>
+            <w:r>
+              <w:t xml:space="preserve">18891</w:t>
+            </w:r>
+          </w:p>
+        </w:tc>
+        <w:tc>
+          <w:tcPr/>
+          <w:p>
+            <w:pPr>
+              <w:pStyle w:val="Compact"/>
+              <w:jc w:val="left"/>
+            </w:pPr>
+            <w:r>
+              <w:t xml:space="preserve">434</w:t>
+            </w:r>
+          </w:p>
+        </w:tc>
+        <w:tc>
+          <w:tcPr/>
+          <w:p>
+            <w:pPr>
+              <w:pStyle w:val="Compact"/>
+              <w:jc w:val="left"/>
+            </w:pPr>
+            <w:r>
+              <w:t xml:space="preserve">19289</w:t>
+            </w:r>
+          </w:p>
+        </w:tc>
+        <w:tc>
+          <w:tcPr/>
+          <w:p>
+            <w:pPr>
+              <w:pStyle w:val="Compact"/>
+              <w:jc w:val="left"/>
+            </w:pPr>
+            <w:r>
+              <w:t xml:space="preserve">454</w:t>
+            </w:r>
+          </w:p>
+        </w:tc>
+      </w:tr>
+      <w:tr>
+        <w:tc>
+          <w:tcPr/>
+          <w:p>
+            <w:pPr>
+              <w:pStyle w:val="Compact"/>
+              <w:jc w:val="left"/>
+            </w:pPr>
+            <w:r>
+              <w:t xml:space="preserve">6</w:t>
+            </w:r>
+          </w:p>
+        </w:tc>
+        <w:tc>
+          <w:tcPr/>
+          <w:p>
+            <w:pPr>
+              <w:pStyle w:val="Compact"/>
+              <w:jc w:val="left"/>
+            </w:pPr>
+            <w:r>
+              <w:t xml:space="preserve">15779</w:t>
+            </w:r>
+          </w:p>
+        </w:tc>
+        <w:tc>
+          <w:tcPr/>
+          <w:p>
+            <w:pPr>
+              <w:pStyle w:val="Compact"/>
+              <w:jc w:val="left"/>
+            </w:pPr>
+            <w:r>
+              <w:t xml:space="preserve">416</w:t>
+            </w:r>
+          </w:p>
+        </w:tc>
+        <w:tc>
+          <w:tcPr/>
+          <w:p>
+            <w:pPr>
+              <w:pStyle w:val="Compact"/>
+              <w:jc w:val="left"/>
+            </w:pPr>
+            <w:r>
+              <w:t xml:space="preserve">18459</w:t>
+            </w:r>
+          </w:p>
+        </w:tc>
+        <w:tc>
+          <w:tcPr/>
+          <w:p>
+            <w:pPr>
+              <w:pStyle w:val="Compact"/>
+              <w:jc w:val="left"/>
+            </w:pPr>
+            <w:r>
+              <w:t xml:space="preserve">550</w:t>
+            </w:r>
+          </w:p>
+        </w:tc>
+        <w:tc>
+          <w:tcPr/>
+          <w:p>
+            <w:pPr>
+              <w:pStyle w:val="Compact"/>
+              <w:jc w:val="left"/>
+            </w:pPr>
+            <w:r>
+              <w:t xml:space="preserve">18839</w:t>
+            </w:r>
+          </w:p>
+        </w:tc>
+        <w:tc>
+          <w:tcPr/>
+          <w:p>
+            <w:pPr>
+              <w:pStyle w:val="Compact"/>
+              <w:jc w:val="left"/>
+            </w:pPr>
+            <w:r>
+              <w:t xml:space="preserve">461</w:t>
+            </w:r>
+          </w:p>
+        </w:tc>
+      </w:tr>
+      <w:tr>
+        <w:tc>
+          <w:tcPr/>
+          <w:p>
+            <w:pPr>
+              <w:pStyle w:val="Compact"/>
+              <w:jc w:val="left"/>
+            </w:pPr>
+            <w:r>
+              <w:t xml:space="preserve">7</w:t>
+            </w:r>
+          </w:p>
+        </w:tc>
+        <w:tc>
+          <w:tcPr/>
+          <w:p>
+            <w:pPr>
+              <w:pStyle w:val="Compact"/>
+              <w:jc w:val="left"/>
+            </w:pPr>
+            <w:r>
+              <w:t xml:space="preserve">15739</w:t>
+            </w:r>
+          </w:p>
+        </w:tc>
+        <w:tc>
+          <w:tcPr/>
+          <w:p>
+            <w:pPr>
+              <w:pStyle w:val="Compact"/>
+              <w:jc w:val="left"/>
+            </w:pPr>
+            <w:r>
+              <w:t xml:space="preserve">620</w:t>
+            </w:r>
+          </w:p>
+        </w:tc>
+        <w:tc>
+          <w:tcPr/>
+          <w:p>
+            <w:pPr>
+              <w:pStyle w:val="Compact"/>
+              <w:jc w:val="left"/>
+            </w:pPr>
+            <w:r>
+              <w:t xml:space="preserve">17983</w:t>
+            </w:r>
+          </w:p>
+        </w:tc>
+        <w:tc>
+          <w:tcPr/>
+          <w:p>
+            <w:pPr>
+              <w:pStyle w:val="Compact"/>
+              <w:jc w:val="left"/>
+            </w:pPr>
+            <w:r>
+              <w:t xml:space="preserve">757</w:t>
+            </w:r>
+          </w:p>
+        </w:tc>
+        <w:tc>
+          <w:tcPr/>
+          <w:p>
+            <w:pPr>
+              <w:pStyle w:val="Compact"/>
+              <w:jc w:val="left"/>
+            </w:pPr>
+            <w:r>
+              <w:t xml:space="preserve">18412</w:t>
+            </w:r>
+          </w:p>
+        </w:tc>
+        <w:tc>
+          <w:tcPr/>
+          <w:p>
+            <w:pPr>
+              <w:pStyle w:val="Compact"/>
+              <w:jc w:val="left"/>
+            </w:pPr>
+            <w:r>
+              <w:t xml:space="preserve">962</w:t>
+            </w:r>
+          </w:p>
+        </w:tc>
+      </w:tr>
+      <w:tr>
+        <w:tc>
+          <w:tcPr/>
+          <w:p>
+            <w:pPr>
+              <w:pStyle w:val="Compact"/>
+              <w:jc w:val="left"/>
+            </w:pPr>
+            <w:r>
+              <w:t xml:space="preserve">8</w:t>
+            </w:r>
+          </w:p>
+        </w:tc>
+        <w:tc>
+          <w:tcPr/>
+          <w:p>
+            <w:pPr>
+              <w:pStyle w:val="Compact"/>
+              <w:jc w:val="left"/>
+            </w:pPr>
+            <w:r>
+              <w:t xml:space="preserve">15129</w:t>
+            </w:r>
+          </w:p>
+        </w:tc>
+        <w:tc>
+          <w:tcPr/>
+          <w:p>
+            <w:pPr>
+              <w:pStyle w:val="Compact"/>
+              <w:jc w:val="left"/>
+            </w:pPr>
+            <w:r>
+              <w:t xml:space="preserve">481</w:t>
+            </w:r>
+          </w:p>
+        </w:tc>
+        <w:tc>
+          <w:tcPr/>
+          <w:p>
+            <w:pPr>
+              <w:pStyle w:val="Compact"/>
+              <w:jc w:val="left"/>
+            </w:pPr>
+            <w:r>
+              <w:t xml:space="preserve">17226</w:t>
+            </w:r>
+          </w:p>
+        </w:tc>
+        <w:tc>
+          <w:tcPr/>
+          <w:p>
+            <w:pPr>
+              <w:pStyle w:val="Compact"/>
+              <w:jc w:val="left"/>
+            </w:pPr>
+            <w:r>
+              <w:t xml:space="preserve">576</w:t>
+            </w:r>
+          </w:p>
+        </w:tc>
+        <w:tc>
+          <w:tcPr/>
+          <w:p>
+            <w:pPr>
+              <w:pStyle w:val="Compact"/>
+              <w:jc w:val="left"/>
+            </w:pPr>
+            <w:r>
+              <w:t xml:space="preserve">17467</w:t>
+            </w:r>
+          </w:p>
+        </w:tc>
+        <w:tc>
+          <w:tcPr/>
+          <w:p>
+            <w:pPr>
+              <w:pStyle w:val="Compact"/>
+              <w:jc w:val="left"/>
+            </w:pPr>
+            <w:r>
+              <w:t xml:space="preserve">685</w:t>
+            </w:r>
+          </w:p>
+        </w:tc>
+      </w:tr>
+    </w:tbl>
     <w:p>
       <w:pPr>
         <w:pStyle w:val="BodyText"/>
@@ -1287,7 +2330,7 @@
       </w:r>
     </w:p>
     <w:bookmarkEnd w:id="27"/>
-    <w:bookmarkStart w:id="43" w:name="reference"/>
+    <w:bookmarkStart w:id="54" w:name="reference"/>
     <w:p>
       <w:pPr>
         <w:pStyle w:val="Heading2"/>
@@ -1296,7 +2339,7 @@
         <w:t xml:space="preserve">Reference</w:t>
       </w:r>
     </w:p>
-    <w:bookmarkStart w:id="42" w:name="refs"/>
+    <w:bookmarkStart w:id="53" w:name="refs"/>
     <w:bookmarkStart w:id="28" w:name="ref-adams2019higher"/>
     <w:p>
       <w:pPr>
@@ -1384,7 +2427,39 @@
       </w:r>
     </w:p>
     <w:bookmarkEnd w:id="30"/>
-    <w:bookmarkStart w:id="31" w:name="ref-chapman1979pricing"/>
+    <w:bookmarkStart w:id="31" w:name="ref-carpenter1987linking"/>
+    <w:p>
+      <w:pPr>
+        <w:pStyle w:val="Bibliography"/>
+      </w:pPr>
+      <w:r>
+        <w:t xml:space="preserve">Carpenter, Peter G, and John A Fleishman. 1987.</w:t>
+      </w:r>
+      <w:r>
+        <w:t xml:space="preserve"> </w:t>
+      </w:r>
+      <w:r>
+        <w:t xml:space="preserve">“Linking Intentions and Behavior: Australian Students’ College Plans and College Attendance.”</w:t>
+      </w:r>
+      <w:r>
+        <w:t xml:space="preserve"> </w:t>
+      </w:r>
+      <w:r>
+        <w:rPr>
+          <w:iCs/>
+          <w:i/>
+        </w:rPr>
+        <w:t xml:space="preserve">American Educational Research Journal</w:t>
+      </w:r>
+      <w:r>
+        <w:t xml:space="preserve"> </w:t>
+      </w:r>
+      <w:r>
+        <w:t xml:space="preserve">24 (1): 79–105.</w:t>
+      </w:r>
+    </w:p>
+    <w:bookmarkEnd w:id="31"/>
+    <w:bookmarkStart w:id="32" w:name="ref-chapman1979pricing"/>
     <w:p>
       <w:pPr>
         <w:pStyle w:val="Bibliography"/>
@@ -1415,8 +2490,8 @@
         <w:t xml:space="preserve">10 (1): 37–57.</w:t>
       </w:r>
     </w:p>
-    <w:bookmarkEnd w:id="31"/>
-    <w:bookmarkStart w:id="32" w:name="ref-chen2017effects"/>
+    <w:bookmarkEnd w:id="32"/>
+    <w:bookmarkStart w:id="33" w:name="ref-chen2017effects"/>
     <w:p>
       <w:pPr>
         <w:pStyle w:val="Bibliography"/>
@@ -1447,8 +2522,69 @@
         <w:t xml:space="preserve">58 (1): 40–76.</w:t>
       </w:r>
     </w:p>
-    <w:bookmarkEnd w:id="32"/>
-    <w:bookmarkStart w:id="33" w:name="ref-desjardins2002analytic"/>
+    <w:bookmarkEnd w:id="33"/>
+    <w:bookmarkStart w:id="34" w:name="ref-conklin1981does"/>
+    <w:p>
+      <w:pPr>
+        <w:pStyle w:val="Bibliography"/>
+      </w:pPr>
+      <w:r>
+        <w:t xml:space="preserve">Conklin, Mary E, and Ann Ricks Dailey. 1981.</w:t>
+      </w:r>
+      <w:r>
+        <w:t xml:space="preserve"> </w:t>
+      </w:r>
+      <w:r>
+        <w:t xml:space="preserve">“Does Consistency of Parental Educational Encouragement Matter for Secondary School Students?”</w:t>
+      </w:r>
+      <w:r>
+        <w:t xml:space="preserve"> </w:t>
+      </w:r>
+      <w:r>
+        <w:rPr>
+          <w:iCs/>
+          <w:i/>
+        </w:rPr>
+        <w:t xml:space="preserve">Sociology of Education</w:t>
+      </w:r>
+      <w:r>
+        <w:t xml:space="preserve">, 254–62.</w:t>
+      </w:r>
+    </w:p>
+    <w:bookmarkEnd w:id="34"/>
+    <w:bookmarkStart w:id="35" w:name="ref-davies1981parental"/>
+    <w:p>
+      <w:pPr>
+        <w:pStyle w:val="Bibliography"/>
+      </w:pPr>
+      <w:r>
+        <w:t xml:space="preserve">Davies, Mark, and Denise B Kandel. 1981.</w:t>
+      </w:r>
+      <w:r>
+        <w:t xml:space="preserve"> </w:t>
+      </w:r>
+      <w:r>
+        <w:t xml:space="preserve">“Parental and Peer Influences on Adolescents’ Educational Plans: Some Further Evidence.”</w:t>
+      </w:r>
+      <w:r>
+        <w:t xml:space="preserve"> </w:t>
+      </w:r>
+      <w:r>
+        <w:rPr>
+          <w:iCs/>
+          <w:i/>
+        </w:rPr>
+        <w:t xml:space="preserve">American Journal of Sociology</w:t>
+      </w:r>
+      <w:r>
+        <w:t xml:space="preserve"> </w:t>
+      </w:r>
+      <w:r>
+        <w:t xml:space="preserve">87 (2): 363–87.</w:t>
+      </w:r>
+    </w:p>
+    <w:bookmarkEnd w:id="35"/>
+    <w:bookmarkStart w:id="36" w:name="ref-desjardins2002analytic"/>
     <w:p>
       <w:pPr>
         <w:pStyle w:val="Bibliography"/>
@@ -1479,8 +2615,24 @@
         <w:t xml:space="preserve">43 (5): 531–53.</w:t>
       </w:r>
     </w:p>
-    <w:bookmarkEnd w:id="33"/>
-    <w:bookmarkStart w:id="34" w:name="ref-goenner2006predictive"/>
+    <w:bookmarkEnd w:id="36"/>
+    <w:bookmarkStart w:id="37" w:name="ref-gilmour1981high"/>
+    <w:p>
+      <w:pPr>
+        <w:pStyle w:val="Bibliography"/>
+      </w:pPr>
+      <w:r>
+        <w:t xml:space="preserve">Gilmour Jr, Joseph E et al. 1981.</w:t>
+      </w:r>
+      <w:r>
+        <w:t xml:space="preserve"> </w:t>
+      </w:r>
+      <w:r>
+        <w:t xml:space="preserve">“How High School Students Select a College.”</w:t>
+      </w:r>
+    </w:p>
+    <w:bookmarkEnd w:id="37"/>
+    <w:bookmarkStart w:id="38" w:name="ref-goenner2006predictive"/>
     <w:p>
       <w:pPr>
         <w:pStyle w:val="Bibliography"/>
@@ -1511,8 +2663,8 @@
         <w:t xml:space="preserve">47 (8): 935–56.</w:t>
       </w:r>
     </w:p>
-    <w:bookmarkEnd w:id="34"/>
-    <w:bookmarkStart w:id="35" w:name="ref-gross2013financial"/>
+    <w:bookmarkEnd w:id="38"/>
+    <w:bookmarkStart w:id="39" w:name="ref-gross2013financial"/>
     <w:p>
       <w:pPr>
         <w:pStyle w:val="Bibliography"/>
@@ -1543,8 +2695,8 @@
         <w:t xml:space="preserve">54 (4): 383–406.</w:t>
       </w:r>
     </w:p>
-    <w:bookmarkEnd w:id="35"/>
-    <w:bookmarkStart w:id="36" w:name="ref-hossler1989understanding"/>
+    <w:bookmarkEnd w:id="39"/>
+    <w:bookmarkStart w:id="40" w:name="ref-hossler1989understanding"/>
     <w:p>
       <w:pPr>
         <w:pStyle w:val="Bibliography"/>
@@ -1575,8 +2727,40 @@
         <w:t xml:space="preserve">5: 231–88.</w:t>
       </w:r>
     </w:p>
-    <w:bookmarkEnd w:id="36"/>
-    <w:bookmarkStart w:id="37" w:name="ref-hossler1999going"/>
+    <w:bookmarkEnd w:id="40"/>
+    <w:bookmarkStart w:id="41" w:name="ref-hossler1987studying"/>
+    <w:p>
+      <w:pPr>
+        <w:pStyle w:val="Bibliography"/>
+      </w:pPr>
+      <w:r>
+        <w:t xml:space="preserve">Hossler, Don, and Karen Gallagher. 1987.</w:t>
+      </w:r>
+      <w:r>
+        <w:t xml:space="preserve"> </w:t>
+      </w:r>
+      <w:r>
+        <w:t xml:space="preserve">“Studying Student College Choice: A Three-Phase Model and the Implication...-SuperSearch Powered by Summon.”</w:t>
+      </w:r>
+      <w:r>
+        <w:t xml:space="preserve"> </w:t>
+      </w:r>
+      <w:r>
+        <w:rPr>
+          <w:iCs/>
+          <w:i/>
+        </w:rPr>
+        <w:t xml:space="preserve">College and University</w:t>
+      </w:r>
+      <w:r>
+        <w:t xml:space="preserve"> </w:t>
+      </w:r>
+      <w:r>
+        <w:t xml:space="preserve">62: 201–21.</w:t>
+      </w:r>
+    </w:p>
+    <w:bookmarkEnd w:id="41"/>
+    <w:bookmarkStart w:id="42" w:name="ref-hossler1999going"/>
     <w:p>
       <w:pPr>
         <w:pStyle w:val="Bibliography"/>
@@ -1598,8 +2782,8 @@
         <w:t xml:space="preserve">. JHU Press.</w:t>
       </w:r>
     </w:p>
-    <w:bookmarkEnd w:id="37"/>
-    <w:bookmarkStart w:id="38" w:name="ref-johnson2019destinations"/>
+    <w:bookmarkEnd w:id="42"/>
+    <w:bookmarkStart w:id="43" w:name="ref-johnson2019destinations"/>
     <w:p>
       <w:pPr>
         <w:pStyle w:val="Bibliography"/>
@@ -1630,8 +2814,59 @@
         <w:t xml:space="preserve">60 (3): 315–37.</w:t>
       </w:r>
     </w:p>
-    <w:bookmarkEnd w:id="38"/>
-    <w:bookmarkStart w:id="39" w:name="ref-maldonado2017assessing"/>
+    <w:bookmarkEnd w:id="43"/>
+    <w:bookmarkStart w:id="44" w:name="ref-lee2008web"/>
+    <w:p>
+      <w:pPr>
+        <w:pStyle w:val="Bibliography"/>
+      </w:pPr>
+      <w:r>
+        <w:t xml:space="preserve">Lee, Chu-Hui, and Yu-Hsiang Fu. 2008.</w:t>
+      </w:r>
+      <w:r>
+        <w:t xml:space="preserve"> </w:t>
+      </w:r>
+      <w:r>
+        <w:t xml:space="preserve">“Web Usage Mining Based on Clustering of Browsing Features.”</w:t>
+      </w:r>
+      <w:r>
+        <w:t xml:space="preserve"> </w:t>
+      </w:r>
+      <w:r>
+        <w:t xml:space="preserve">In</w:t>
+      </w:r>
+      <w:r>
+        <w:t xml:space="preserve"> </w:t>
+      </w:r>
+      <w:r>
+        <w:rPr>
+          <w:iCs/>
+          <w:i/>
+        </w:rPr>
+        <w:t xml:space="preserve">2008 Eighth International Conference on Intelligent Systems Design and Applications</w:t>
+      </w:r>
+      <w:r>
+        <w:t xml:space="preserve">, 1:281–86. IEEE.</w:t>
+      </w:r>
+    </w:p>
+    <w:bookmarkEnd w:id="44"/>
+    <w:bookmarkStart w:id="45" w:name="ref-litten1983applying"/>
+    <w:p>
+      <w:pPr>
+        <w:pStyle w:val="Bibliography"/>
+      </w:pPr>
+      <w:r>
+        <w:t xml:space="preserve">Litten, Larry H et al. 1983.</w:t>
+      </w:r>
+      <w:r>
+        <w:t xml:space="preserve"> </w:t>
+      </w:r>
+      <w:r>
+        <w:t xml:space="preserve">“Applying Market Research in College Admissions.”</w:t>
+      </w:r>
+    </w:p>
+    <w:bookmarkEnd w:id="45"/>
+    <w:bookmarkStart w:id="46" w:name="ref-maldonado2017assessing"/>
     <w:p>
       <w:pPr>
         <w:pStyle w:val="Bibliography"/>
@@ -1662,8 +2897,40 @@
         <w:t xml:space="preserve">21 (4): 945–62.</w:t>
       </w:r>
     </w:p>
-    <w:bookmarkEnd w:id="39"/>
-    <w:bookmarkStart w:id="40" w:name="ref-paulsen1990college"/>
+    <w:bookmarkEnd w:id="46"/>
+    <w:bookmarkStart w:id="47" w:name="ref-neumann2019frontiers"/>
+    <w:p>
+      <w:pPr>
+        <w:pStyle w:val="Bibliography"/>
+      </w:pPr>
+      <w:r>
+        <w:t xml:space="preserve">Neumann, Nico, Catherine E Tucker, and Timothy Whitfield. 2019.</w:t>
+      </w:r>
+      <w:r>
+        <w:t xml:space="preserve"> </w:t>
+      </w:r>
+      <w:r>
+        <w:t xml:space="preserve">“Frontiers: How Effective Is Third-Party Consumer Profiling? Evidence from Field Studies.”</w:t>
+      </w:r>
+      <w:r>
+        <w:t xml:space="preserve"> </w:t>
+      </w:r>
+      <w:r>
+        <w:rPr>
+          <w:iCs/>
+          <w:i/>
+        </w:rPr>
+        <w:t xml:space="preserve">Marketing Science</w:t>
+      </w:r>
+      <w:r>
+        <w:t xml:space="preserve"> </w:t>
+      </w:r>
+      <w:r>
+        <w:t xml:space="preserve">38 (6): 918–26.</w:t>
+      </w:r>
+    </w:p>
+    <w:bookmarkEnd w:id="47"/>
+    <w:bookmarkStart w:id="48" w:name="ref-paulsen1990college"/>
     <w:p>
       <w:pPr>
         <w:pStyle w:val="Bibliography"/>
@@ -1685,8 +2952,85 @@
         <w:t xml:space="preserve"> ERIC.</w:t>
       </w:r>
     </w:p>
-    <w:bookmarkEnd w:id="40"/>
-    <w:bookmarkStart w:id="41" w:name="ref-zhan2018much"/>
+    <w:bookmarkEnd w:id="48"/>
+    <w:bookmarkStart w:id="49" w:name="ref-portes1976black"/>
+    <w:p>
+      <w:pPr>
+        <w:pStyle w:val="Bibliography"/>
+      </w:pPr>
+      <w:r>
+        <w:t xml:space="preserve">Portes, Alejandro, and Kenneth L Wilson. 1976.</w:t>
+      </w:r>
+      <w:r>
+        <w:t xml:space="preserve"> </w:t>
+      </w:r>
+      <w:r>
+        <w:t xml:space="preserve">“Black-White Differences in Educational Attainment.”</w:t>
+      </w:r>
+      <w:r>
+        <w:t xml:space="preserve"> </w:t>
+      </w:r>
+      <w:r>
+        <w:rPr>
+          <w:iCs/>
+          <w:i/>
+        </w:rPr>
+        <w:t xml:space="preserve">American Sociological Review</w:t>
+      </w:r>
+      <w:r>
+        <w:t xml:space="preserve">, 414–31.</w:t>
+      </w:r>
+    </w:p>
+    <w:bookmarkEnd w:id="49"/>
+    <w:bookmarkStart w:id="50" w:name="ref-stage1989differences"/>
+    <w:p>
+      <w:pPr>
+        <w:pStyle w:val="Bibliography"/>
+      </w:pPr>
+      <w:r>
+        <w:t xml:space="preserve">Stage, Frances K, and Don Hossler. 1989.</w:t>
+      </w:r>
+      <w:r>
+        <w:t xml:space="preserve"> </w:t>
+      </w:r>
+      <w:r>
+        <w:t xml:space="preserve">“Differences in Family Influences on College Attendance Plans for Male and Female Ninth Graders.”</w:t>
+      </w:r>
+      <w:r>
+        <w:t xml:space="preserve"> </w:t>
+      </w:r>
+      <w:r>
+        <w:rPr>
+          <w:iCs/>
+          <w:i/>
+        </w:rPr>
+        <w:t xml:space="preserve">Research in Higher Education</w:t>
+      </w:r>
+      <w:r>
+        <w:t xml:space="preserve"> </w:t>
+      </w:r>
+      <w:r>
+        <w:t xml:space="preserve">30 (3): 301–15.</w:t>
+      </w:r>
+    </w:p>
+    <w:bookmarkEnd w:id="50"/>
+    <w:bookmarkStart w:id="51" w:name="ref-tuttle1981path"/>
+    <w:p>
+      <w:pPr>
+        <w:pStyle w:val="Bibliography"/>
+      </w:pPr>
+      <w:r>
+        <w:t xml:space="preserve">Tuttle, Ron. 1981.</w:t>
+      </w:r>
+      <w:r>
+        <w:t xml:space="preserve"> </w:t>
+      </w:r>
+      <w:r>
+        <w:t xml:space="preserve">“A Path Analytic Model of the College Going Decision.”</w:t>
+      </w:r>
+    </w:p>
+    <w:bookmarkEnd w:id="51"/>
+    <w:bookmarkStart w:id="52" w:name="ref-zhan2018much"/>
     <w:p>
       <w:pPr>
         <w:pStyle w:val="Bibliography"/>
@@ -1717,9 +3061,9 @@
         <w:t xml:space="preserve">32 (7): 993–1017.</w:t>
       </w:r>
     </w:p>
-    <w:bookmarkEnd w:id="41"/>
-    <w:bookmarkEnd w:id="42"/>
-    <w:bookmarkEnd w:id="43"/>
+    <w:bookmarkEnd w:id="52"/>
+    <w:bookmarkEnd w:id="53"/>
+    <w:bookmarkEnd w:id="54"/>
     <w:sectPr/>
   </w:body>
 </w:document>

</xml_diff>

<commit_message>
Start Statistical Model section
</commit_message>
<xml_diff>
--- a/Manuscript.docx
+++ b/Manuscript.docx
@@ -205,7 +205,7 @@
         <w:t xml:space="preserve"> </w:t>
       </w:r>
       <w:r>
-        <w:t xml:space="preserve">(Gross, Torres, and Zerquera 2013; Zhan, Xiang, and Elliott III 2018; Chen and Hossler 2017)</w:t>
+        <w:t xml:space="preserve">(Chen and Hossler 2017; Gross, Torres, and Zerquera 2013; Zhan, Xiang, and Elliott III 2018)</w:t>
       </w:r>
       <w:r>
         <w:t xml:space="preserve">. Second, factors may have time-varying effects on deposit decisions. For example, students may be encouraged to pay deposits after attending a campus event, but the effect would decay over time. We develop stepwise exponential models to address this challenge. Different from the proportional hazard models used in the previous studies on graduation, stepwise exponential models can accomodate not only factors with time-varing values but also time-varing effects. This technique is especially helpful to evaluate the deadline effect, i.e., students who would like to attend an instuition have to pay the deposits by the deadline, so the driving force to pay in the last period is much higher than that in the initial period. Stepwise exponential models however are more prone to overfitting, comparing to proportional hazard models. We thus introduce Bayesian Hierarchical framework to the models. The framework provides balance between overfitting and underfitting, so true time-varing effects are not exaggerated by noise in observed data or ignored by model assumptions. Third, it is hard to evaluate students’ interests to admission offers received. The more interests students have where they are admitted to, the sooner they may pay the deposits. Hence it is helpful to understand their deposit decisions if we know whether they desire to attend an institution. We address this challenge with including student activities as surrogates of students’ interests to the admission offers , in addition to the factors usually included in previous research such as demographic characteristics, socio-economic background, high school academic performance and student financials. More specifically, we investigate the effects of factors related to students’ activities on the admission websites</w:t>
@@ -626,900 +626,131 @@
         <w:pStyle w:val="FirstParagraph"/>
       </w:pPr>
       <w:r>
-        <w:t xml:space="preserve">Admit, deposit and yield trend</w:t>
-      </w:r>
-      <w:r>
-        <w:t xml:space="preserve"> </w:t>
-      </w:r>
-      <w:r>
-        <w:t xml:space="preserve">The study institution, University of Delaware (UD), is a public research university (Carnegie classification: R1) with a population of about 18,000 undergraduate students. The Admission Office of provided the admission data for applicants who intended to matriculate as first-time first-year students in Fall 2020, Fall 2021 and Fall 2022. We track the deposit decisions of admitted out-of-state students from February 1 to the deposit day or May 1 (deposit deadline). We use February 1 as the starting point, because the Admission Office has made most admission decisions by then. We divide the three months into eight periods, February, March 1 to March 15, March 16 to March 31, April 1 to April 7, April 8 to April 14, April 15 to April 21, April 22 to April 27, and April 28 to May 1. Table 1 shows the number of admits and deposits by period each year. For each year, the number of observations increases from period 1 to period 3 or period 4, because some applicants were admitted after February. The number of observations decreases afterwards, because we stop to track applicants who paid deposits.</w:t>
-      </w:r>
-    </w:p>
-    <w:tbl>
-      <w:tblPr>
-        <w:tblStyle w:val="Table"/>
-        <w:tblW w:type="auto" w:w="0"/>
-        <w:tblLook w:firstRow="1" w:lastRow="0" w:firstColumn="0" w:lastColumn="0" w:noHBand="0" w:noVBand="0" w:val="0020"/>
-      </w:tblPr>
-      <w:tblGrid>
-        <w:gridCol w:w="1131"/>
-        <w:gridCol w:w="1131"/>
-        <w:gridCol w:w="1131"/>
-        <w:gridCol w:w="1131"/>
-        <w:gridCol w:w="1131"/>
-        <w:gridCol w:w="1131"/>
-        <w:gridCol w:w="1131"/>
-      </w:tblGrid>
-      <w:tr>
-        <w:trPr>
-          <w:tblHeader w:val="true"/>
-        </w:trPr>
-        <w:tc>
-          <w:tcPr/>
-          <w:p>
-            <w:pPr>
-              <w:pStyle w:val="Compact"/>
-            </w:pPr>
-          </w:p>
-        </w:tc>
-        <w:tc>
-          <w:tcPr/>
-          <w:p>
-            <w:pPr>
-              <w:pStyle w:val="Compact"/>
-              <w:jc w:val="left"/>
-            </w:pPr>
-            <w:r>
-              <w:t xml:space="preserve">2020</w:t>
-            </w:r>
-          </w:p>
-        </w:tc>
-        <w:tc>
-          <w:tcPr/>
-          <w:p>
-            <w:pPr>
-              <w:pStyle w:val="Compact"/>
-            </w:pPr>
-          </w:p>
-        </w:tc>
-        <w:tc>
-          <w:tcPr/>
-          <w:p>
-            <w:pPr>
-              <w:pStyle w:val="Compact"/>
-              <w:jc w:val="left"/>
-            </w:pPr>
-            <w:r>
-              <w:t xml:space="preserve">2021</w:t>
-            </w:r>
-          </w:p>
-        </w:tc>
-        <w:tc>
-          <w:tcPr/>
-          <w:p>
-            <w:pPr>
-              <w:pStyle w:val="Compact"/>
-            </w:pPr>
-          </w:p>
-        </w:tc>
-        <w:tc>
-          <w:tcPr/>
-          <w:p>
-            <w:pPr>
-              <w:pStyle w:val="Compact"/>
-              <w:jc w:val="left"/>
-            </w:pPr>
-            <w:r>
-              <w:t xml:space="preserve">2022</w:t>
-            </w:r>
-          </w:p>
-        </w:tc>
-        <w:tc>
-          <w:tcPr/>
-          <w:p>
-            <w:pPr>
-              <w:pStyle w:val="Compact"/>
-            </w:pPr>
-          </w:p>
-        </w:tc>
-      </w:tr>
-      <w:tr>
-        <w:tc>
-          <w:tcPr/>
-          <w:p>
-            <w:pPr>
-              <w:pStyle w:val="Compact"/>
-              <w:jc w:val="left"/>
-            </w:pPr>
-            <w:r>
-              <w:t xml:space="preserve">Period</w:t>
-            </w:r>
-          </w:p>
-        </w:tc>
-        <w:tc>
-          <w:tcPr/>
-          <w:p>
-            <w:pPr>
-              <w:pStyle w:val="Compact"/>
-              <w:jc w:val="left"/>
-            </w:pPr>
-            <w:r>
-              <w:t xml:space="preserve">N</w:t>
-            </w:r>
-          </w:p>
-        </w:tc>
-        <w:tc>
-          <w:tcPr/>
-          <w:p>
-            <w:pPr>
-              <w:pStyle w:val="Compact"/>
-              <w:jc w:val="left"/>
-            </w:pPr>
-            <w:r>
-              <w:t xml:space="preserve">Deposit</w:t>
-            </w:r>
-          </w:p>
-        </w:tc>
-        <w:tc>
-          <w:tcPr/>
-          <w:p>
-            <w:pPr>
-              <w:pStyle w:val="Compact"/>
-              <w:jc w:val="left"/>
-            </w:pPr>
-            <w:r>
-              <w:t xml:space="preserve">N</w:t>
-            </w:r>
-          </w:p>
-        </w:tc>
-        <w:tc>
-          <w:tcPr/>
-          <w:p>
-            <w:pPr>
-              <w:pStyle w:val="Compact"/>
-              <w:jc w:val="left"/>
-            </w:pPr>
-            <w:r>
-              <w:t xml:space="preserve">Deposit</w:t>
-            </w:r>
-          </w:p>
-        </w:tc>
-        <w:tc>
-          <w:tcPr/>
-          <w:p>
-            <w:pPr>
-              <w:pStyle w:val="Compact"/>
-              <w:jc w:val="left"/>
-            </w:pPr>
-            <w:r>
-              <w:t xml:space="preserve">N</w:t>
-            </w:r>
-          </w:p>
-        </w:tc>
-        <w:tc>
-          <w:tcPr/>
-          <w:p>
-            <w:pPr>
-              <w:pStyle w:val="Compact"/>
-              <w:jc w:val="left"/>
-            </w:pPr>
-            <w:r>
-              <w:t xml:space="preserve">Deposit</w:t>
-            </w:r>
-          </w:p>
-        </w:tc>
-      </w:tr>
-      <w:tr>
-        <w:tc>
-          <w:tcPr/>
-          <w:p>
-            <w:pPr>
-              <w:pStyle w:val="Compact"/>
-              <w:jc w:val="left"/>
-            </w:pPr>
-            <w:r>
-              <w:t xml:space="preserve">1 - February</w:t>
-            </w:r>
-          </w:p>
-        </w:tc>
-        <w:tc>
-          <w:tcPr/>
-          <w:p>
-            <w:pPr>
-              <w:pStyle w:val="Compact"/>
-              <w:jc w:val="left"/>
-            </w:pPr>
-            <w:r>
-              <w:t xml:space="preserve">15866</w:t>
-            </w:r>
-          </w:p>
-        </w:tc>
-        <w:tc>
-          <w:tcPr/>
-          <w:p>
-            <w:pPr>
-              <w:pStyle w:val="Compact"/>
-              <w:jc w:val="left"/>
-            </w:pPr>
-            <w:r>
-              <w:t xml:space="preserve">308</w:t>
-            </w:r>
-          </w:p>
-        </w:tc>
-        <w:tc>
-          <w:tcPr/>
-          <w:p>
-            <w:pPr>
-              <w:pStyle w:val="Compact"/>
-              <w:jc w:val="left"/>
-            </w:pPr>
-            <w:r>
-              <w:t xml:space="preserve">17785</w:t>
-            </w:r>
-          </w:p>
-        </w:tc>
-        <w:tc>
-          <w:tcPr/>
-          <w:p>
-            <w:pPr>
-              <w:pStyle w:val="Compact"/>
-              <w:jc w:val="left"/>
-            </w:pPr>
-            <w:r>
-              <w:t xml:space="preserve">226</w:t>
-            </w:r>
-          </w:p>
-        </w:tc>
-        <w:tc>
-          <w:tcPr/>
-          <w:p>
-            <w:pPr>
-              <w:pStyle w:val="Compact"/>
-              <w:jc w:val="left"/>
-            </w:pPr>
-            <w:r>
-              <w:t xml:space="preserve">18019</w:t>
-            </w:r>
-          </w:p>
-        </w:tc>
-        <w:tc>
-          <w:tcPr/>
-          <w:p>
-            <w:pPr>
-              <w:pStyle w:val="Compact"/>
-              <w:jc w:val="left"/>
-            </w:pPr>
-            <w:r>
-              <w:t xml:space="preserve">263</w:t>
-            </w:r>
-          </w:p>
-        </w:tc>
-      </w:tr>
-      <w:tr>
-        <w:tc>
-          <w:tcPr/>
-          <w:p>
-            <w:pPr>
-              <w:pStyle w:val="Compact"/>
-              <w:jc w:val="left"/>
-            </w:pPr>
-            <w:r>
-              <w:t xml:space="preserve">2</w:t>
-            </w:r>
-          </w:p>
-        </w:tc>
-        <w:tc>
-          <w:tcPr/>
-          <w:p>
-            <w:pPr>
-              <w:pStyle w:val="Compact"/>
-              <w:jc w:val="left"/>
-            </w:pPr>
-            <w:r>
-              <w:t xml:space="preserve">16457</w:t>
-            </w:r>
-          </w:p>
-        </w:tc>
-        <w:tc>
-          <w:tcPr/>
-          <w:p>
-            <w:pPr>
-              <w:pStyle w:val="Compact"/>
-              <w:jc w:val="left"/>
-            </w:pPr>
-            <w:r>
-              <w:t xml:space="preserve">247</w:t>
-            </w:r>
-          </w:p>
-        </w:tc>
-        <w:tc>
-          <w:tcPr/>
-          <w:p>
-            <w:pPr>
-              <w:pStyle w:val="Compact"/>
-              <w:jc w:val="left"/>
-            </w:pPr>
-            <w:r>
-              <w:t xml:space="preserve">18330</w:t>
-            </w:r>
-          </w:p>
-        </w:tc>
-        <w:tc>
-          <w:tcPr/>
-          <w:p>
-            <w:pPr>
-              <w:pStyle w:val="Compact"/>
-              <w:jc w:val="left"/>
-            </w:pPr>
-            <w:r>
-              <w:t xml:space="preserve">173</w:t>
-            </w:r>
-          </w:p>
-        </w:tc>
-        <w:tc>
-          <w:tcPr/>
-          <w:p>
-            <w:pPr>
-              <w:pStyle w:val="Compact"/>
-              <w:jc w:val="left"/>
-            </w:pPr>
-            <w:r>
-              <w:t xml:space="preserve">18736</w:t>
-            </w:r>
-          </w:p>
-        </w:tc>
-        <w:tc>
-          <w:tcPr/>
-          <w:p>
-            <w:pPr>
-              <w:pStyle w:val="Compact"/>
-              <w:jc w:val="left"/>
-            </w:pPr>
-            <w:r>
-              <w:t xml:space="preserve">241</w:t>
-            </w:r>
-          </w:p>
-        </w:tc>
-      </w:tr>
-      <w:tr>
-        <w:tc>
-          <w:tcPr/>
-          <w:p>
-            <w:pPr>
-              <w:pStyle w:val="Compact"/>
-              <w:jc w:val="left"/>
-            </w:pPr>
-            <w:r>
-              <w:t xml:space="preserve">3</w:t>
-            </w:r>
-          </w:p>
-        </w:tc>
-        <w:tc>
-          <w:tcPr/>
-          <w:p>
-            <w:pPr>
-              <w:pStyle w:val="Compact"/>
-              <w:jc w:val="left"/>
-            </w:pPr>
-            <w:r>
-              <w:t xml:space="preserve">16673</w:t>
-            </w:r>
-          </w:p>
-        </w:tc>
-        <w:tc>
-          <w:tcPr/>
-          <w:p>
-            <w:pPr>
-              <w:pStyle w:val="Compact"/>
-              <w:jc w:val="left"/>
-            </w:pPr>
-            <w:r>
-              <w:t xml:space="preserve">378</w:t>
-            </w:r>
-          </w:p>
-        </w:tc>
-        <w:tc>
-          <w:tcPr/>
-          <w:p>
-            <w:pPr>
-              <w:pStyle w:val="Compact"/>
-              <w:jc w:val="left"/>
-            </w:pPr>
-            <w:r>
-              <w:t xml:space="preserve">19257</w:t>
-            </w:r>
-          </w:p>
-        </w:tc>
-        <w:tc>
-          <w:tcPr/>
-          <w:p>
-            <w:pPr>
-              <w:pStyle w:val="Compact"/>
-              <w:jc w:val="left"/>
-            </w:pPr>
-            <w:r>
-              <w:t xml:space="preserve">381</w:t>
-            </w:r>
-          </w:p>
-        </w:tc>
-        <w:tc>
-          <w:tcPr/>
-          <w:p>
-            <w:pPr>
-              <w:pStyle w:val="Compact"/>
-              <w:jc w:val="left"/>
-            </w:pPr>
-            <w:r>
-              <w:t xml:space="preserve">19304</w:t>
-            </w:r>
-          </w:p>
-        </w:tc>
-        <w:tc>
-          <w:tcPr/>
-          <w:p>
-            <w:pPr>
-              <w:pStyle w:val="Compact"/>
-              <w:jc w:val="left"/>
-            </w:pPr>
-            <w:r>
-              <w:t xml:space="preserve">385</w:t>
-            </w:r>
-          </w:p>
-        </w:tc>
-      </w:tr>
-      <w:tr>
-        <w:tc>
-          <w:tcPr/>
-          <w:p>
-            <w:pPr>
-              <w:pStyle w:val="Compact"/>
-              <w:jc w:val="left"/>
-            </w:pPr>
-            <w:r>
-              <w:t xml:space="preserve">4</w:t>
-            </w:r>
-          </w:p>
-        </w:tc>
-        <w:tc>
-          <w:tcPr/>
-          <w:p>
-            <w:pPr>
-              <w:pStyle w:val="Compact"/>
-              <w:jc w:val="left"/>
-            </w:pPr>
-            <w:r>
-              <w:t xml:space="preserve">16385</w:t>
-            </w:r>
-          </w:p>
-        </w:tc>
-        <w:tc>
-          <w:tcPr/>
-          <w:p>
-            <w:pPr>
-              <w:pStyle w:val="Compact"/>
-              <w:jc w:val="left"/>
-            </w:pPr>
-            <w:r>
-              <w:t xml:space="preserve">303</w:t>
-            </w:r>
-          </w:p>
-        </w:tc>
-        <w:tc>
-          <w:tcPr/>
-          <w:p>
-            <w:pPr>
-              <w:pStyle w:val="Compact"/>
-              <w:jc w:val="left"/>
-            </w:pPr>
-            <w:r>
-              <w:t xml:space="preserve">19110</w:t>
-            </w:r>
-          </w:p>
-        </w:tc>
-        <w:tc>
-          <w:tcPr/>
-          <w:p>
-            <w:pPr>
-              <w:pStyle w:val="Compact"/>
-              <w:jc w:val="left"/>
-            </w:pPr>
-            <w:r>
-              <w:t xml:space="preserve">357</w:t>
-            </w:r>
-          </w:p>
-        </w:tc>
-        <w:tc>
-          <w:tcPr/>
-          <w:p>
-            <w:pPr>
-              <w:pStyle w:val="Compact"/>
-              <w:jc w:val="left"/>
-            </w:pPr>
-            <w:r>
-              <w:t xml:space="preserve">19465</w:t>
-            </w:r>
-          </w:p>
-        </w:tc>
-        <w:tc>
-          <w:tcPr/>
-          <w:p>
-            <w:pPr>
-              <w:pStyle w:val="Compact"/>
-              <w:jc w:val="left"/>
-            </w:pPr>
-            <w:r>
-              <w:t xml:space="preserve">316</w:t>
-            </w:r>
-          </w:p>
-        </w:tc>
-      </w:tr>
-      <w:tr>
-        <w:tc>
-          <w:tcPr/>
-          <w:p>
-            <w:pPr>
-              <w:pStyle w:val="Compact"/>
-              <w:jc w:val="left"/>
-            </w:pPr>
-            <w:r>
-              <w:t xml:space="preserve">5</w:t>
-            </w:r>
-          </w:p>
-        </w:tc>
-        <w:tc>
-          <w:tcPr/>
-          <w:p>
-            <w:pPr>
-              <w:pStyle w:val="Compact"/>
-              <w:jc w:val="left"/>
-            </w:pPr>
-            <w:r>
-              <w:t xml:space="preserve">16112</w:t>
-            </w:r>
-          </w:p>
-        </w:tc>
-        <w:tc>
-          <w:tcPr/>
-          <w:p>
-            <w:pPr>
-              <w:pStyle w:val="Compact"/>
-              <w:jc w:val="left"/>
-            </w:pPr>
-            <w:r>
-              <w:t xml:space="preserve">384</w:t>
-            </w:r>
-          </w:p>
-        </w:tc>
-        <w:tc>
-          <w:tcPr/>
-          <w:p>
-            <w:pPr>
-              <w:pStyle w:val="Compact"/>
-              <w:jc w:val="left"/>
-            </w:pPr>
-            <w:r>
-              <w:t xml:space="preserve">18891</w:t>
-            </w:r>
-          </w:p>
-        </w:tc>
-        <w:tc>
-          <w:tcPr/>
-          <w:p>
-            <w:pPr>
-              <w:pStyle w:val="Compact"/>
-              <w:jc w:val="left"/>
-            </w:pPr>
-            <w:r>
-              <w:t xml:space="preserve">434</w:t>
-            </w:r>
-          </w:p>
-        </w:tc>
-        <w:tc>
-          <w:tcPr/>
-          <w:p>
-            <w:pPr>
-              <w:pStyle w:val="Compact"/>
-              <w:jc w:val="left"/>
-            </w:pPr>
-            <w:r>
-              <w:t xml:space="preserve">19289</w:t>
-            </w:r>
-          </w:p>
-        </w:tc>
-        <w:tc>
-          <w:tcPr/>
-          <w:p>
-            <w:pPr>
-              <w:pStyle w:val="Compact"/>
-              <w:jc w:val="left"/>
-            </w:pPr>
-            <w:r>
-              <w:t xml:space="preserve">454</w:t>
-            </w:r>
-          </w:p>
-        </w:tc>
-      </w:tr>
-      <w:tr>
-        <w:tc>
-          <w:tcPr/>
-          <w:p>
-            <w:pPr>
-              <w:pStyle w:val="Compact"/>
-              <w:jc w:val="left"/>
-            </w:pPr>
-            <w:r>
-              <w:t xml:space="preserve">6</w:t>
-            </w:r>
-          </w:p>
-        </w:tc>
-        <w:tc>
-          <w:tcPr/>
-          <w:p>
-            <w:pPr>
-              <w:pStyle w:val="Compact"/>
-              <w:jc w:val="left"/>
-            </w:pPr>
-            <w:r>
-              <w:t xml:space="preserve">15779</w:t>
-            </w:r>
-          </w:p>
-        </w:tc>
-        <w:tc>
-          <w:tcPr/>
-          <w:p>
-            <w:pPr>
-              <w:pStyle w:val="Compact"/>
-              <w:jc w:val="left"/>
-            </w:pPr>
-            <w:r>
-              <w:t xml:space="preserve">416</w:t>
-            </w:r>
-          </w:p>
-        </w:tc>
-        <w:tc>
-          <w:tcPr/>
-          <w:p>
-            <w:pPr>
-              <w:pStyle w:val="Compact"/>
-              <w:jc w:val="left"/>
-            </w:pPr>
-            <w:r>
-              <w:t xml:space="preserve">18459</w:t>
-            </w:r>
-          </w:p>
-        </w:tc>
-        <w:tc>
-          <w:tcPr/>
-          <w:p>
-            <w:pPr>
-              <w:pStyle w:val="Compact"/>
-              <w:jc w:val="left"/>
-            </w:pPr>
-            <w:r>
-              <w:t xml:space="preserve">550</w:t>
-            </w:r>
-          </w:p>
-        </w:tc>
-        <w:tc>
-          <w:tcPr/>
-          <w:p>
-            <w:pPr>
-              <w:pStyle w:val="Compact"/>
-              <w:jc w:val="left"/>
-            </w:pPr>
-            <w:r>
-              <w:t xml:space="preserve">18839</w:t>
-            </w:r>
-          </w:p>
-        </w:tc>
-        <w:tc>
-          <w:tcPr/>
-          <w:p>
-            <w:pPr>
-              <w:pStyle w:val="Compact"/>
-              <w:jc w:val="left"/>
-            </w:pPr>
-            <w:r>
-              <w:t xml:space="preserve">461</w:t>
-            </w:r>
-          </w:p>
-        </w:tc>
-      </w:tr>
-      <w:tr>
-        <w:tc>
-          <w:tcPr/>
-          <w:p>
-            <w:pPr>
-              <w:pStyle w:val="Compact"/>
-              <w:jc w:val="left"/>
-            </w:pPr>
-            <w:r>
-              <w:t xml:space="preserve">7</w:t>
-            </w:r>
-          </w:p>
-        </w:tc>
-        <w:tc>
-          <w:tcPr/>
-          <w:p>
-            <w:pPr>
-              <w:pStyle w:val="Compact"/>
-              <w:jc w:val="left"/>
-            </w:pPr>
-            <w:r>
-              <w:t xml:space="preserve">15739</w:t>
-            </w:r>
-          </w:p>
-        </w:tc>
-        <w:tc>
-          <w:tcPr/>
-          <w:p>
-            <w:pPr>
-              <w:pStyle w:val="Compact"/>
-              <w:jc w:val="left"/>
-            </w:pPr>
-            <w:r>
-              <w:t xml:space="preserve">620</w:t>
-            </w:r>
-          </w:p>
-        </w:tc>
-        <w:tc>
-          <w:tcPr/>
-          <w:p>
-            <w:pPr>
-              <w:pStyle w:val="Compact"/>
-              <w:jc w:val="left"/>
-            </w:pPr>
-            <w:r>
-              <w:t xml:space="preserve">17983</w:t>
-            </w:r>
-          </w:p>
-        </w:tc>
-        <w:tc>
-          <w:tcPr/>
-          <w:p>
-            <w:pPr>
-              <w:pStyle w:val="Compact"/>
-              <w:jc w:val="left"/>
-            </w:pPr>
-            <w:r>
-              <w:t xml:space="preserve">757</w:t>
-            </w:r>
-          </w:p>
-        </w:tc>
-        <w:tc>
-          <w:tcPr/>
-          <w:p>
-            <w:pPr>
-              <w:pStyle w:val="Compact"/>
-              <w:jc w:val="left"/>
-            </w:pPr>
-            <w:r>
-              <w:t xml:space="preserve">18412</w:t>
-            </w:r>
-          </w:p>
-        </w:tc>
-        <w:tc>
-          <w:tcPr/>
-          <w:p>
-            <w:pPr>
-              <w:pStyle w:val="Compact"/>
-              <w:jc w:val="left"/>
-            </w:pPr>
-            <w:r>
-              <w:t xml:space="preserve">962</w:t>
-            </w:r>
-          </w:p>
-        </w:tc>
-      </w:tr>
-      <w:tr>
-        <w:tc>
-          <w:tcPr/>
-          <w:p>
-            <w:pPr>
-              <w:pStyle w:val="Compact"/>
-              <w:jc w:val="left"/>
-            </w:pPr>
-            <w:r>
-              <w:t xml:space="preserve">8</w:t>
-            </w:r>
-          </w:p>
-        </w:tc>
-        <w:tc>
-          <w:tcPr/>
-          <w:p>
-            <w:pPr>
-              <w:pStyle w:val="Compact"/>
-              <w:jc w:val="left"/>
-            </w:pPr>
-            <w:r>
-              <w:t xml:space="preserve">15129</w:t>
-            </w:r>
-          </w:p>
-        </w:tc>
-        <w:tc>
-          <w:tcPr/>
-          <w:p>
-            <w:pPr>
-              <w:pStyle w:val="Compact"/>
-              <w:jc w:val="left"/>
-            </w:pPr>
-            <w:r>
-              <w:t xml:space="preserve">481</w:t>
-            </w:r>
-          </w:p>
-        </w:tc>
-        <w:tc>
-          <w:tcPr/>
-          <w:p>
-            <w:pPr>
-              <w:pStyle w:val="Compact"/>
-              <w:jc w:val="left"/>
-            </w:pPr>
-            <w:r>
-              <w:t xml:space="preserve">17226</w:t>
-            </w:r>
-          </w:p>
-        </w:tc>
-        <w:tc>
-          <w:tcPr/>
-          <w:p>
-            <w:pPr>
-              <w:pStyle w:val="Compact"/>
-              <w:jc w:val="left"/>
-            </w:pPr>
-            <w:r>
-              <w:t xml:space="preserve">576</w:t>
-            </w:r>
-          </w:p>
-        </w:tc>
-        <w:tc>
-          <w:tcPr/>
-          <w:p>
-            <w:pPr>
-              <w:pStyle w:val="Compact"/>
-              <w:jc w:val="left"/>
-            </w:pPr>
-            <w:r>
-              <w:t xml:space="preserve">17467</w:t>
-            </w:r>
-          </w:p>
-        </w:tc>
-        <w:tc>
-          <w:tcPr/>
-          <w:p>
-            <w:pPr>
-              <w:pStyle w:val="Compact"/>
-              <w:jc w:val="left"/>
-            </w:pPr>
-            <w:r>
-              <w:t xml:space="preserve">685</w:t>
-            </w:r>
-          </w:p>
-        </w:tc>
-      </w:tr>
-    </w:tbl>
+        <w:t xml:space="preserve">The study institution, University of Delaware (UD), is a public research university (Carnegie classification: R1) with a population of about 18,000 undergraduate students. The Admission Office of provided the admission data of 58,426 applicants who intended to matriculate as first-time first-year students in Fall 2020, Fall 2021 and Fall 2022. We track the deposit decisions of admitted out-of-state students from February 1 to the deposit day or May 1 (deposit deadline). We use February 1 as the starting point, because the Admission Office has made most admission decisions by then. We divide the time between February 1 and May 1 into eight periods, February, March 1 to March 15, March 16 to March 31, April 1 to April 7, April 8 to April 14, April 15 to April 21, April 22 to April 28, and April 29 to May 1. Table 1 shows the number of observations and deposits by period each year. For each year, the number of observations increases from period 1 to period 3 or period 4, because some students were admitted after February. The number of observations decreases afterwards, because we stop to track students who paid deposits. The numbers of deposits increase in April, especially after April 21, indicating the deadline effect on students’ deposit decisions.</w:t>
+      </w:r>
+    </w:p>
     <w:p>
       <w:pPr>
         <w:pStyle w:val="BodyText"/>
       </w:pPr>
       <w:r>
-        <w:t xml:space="preserve">Student attributes</w:t>
-      </w:r>
-      <w:r>
-        <w:t xml:space="preserve"> </w:t>
-      </w:r>
-      <w:r>
-        <w:t xml:space="preserve">In addition to the sequence of week, student attributes are also included in the initial list of variables to predict yields. Table 2 describes the dependent and indepent variables in the models, and Table 3 shows the descriptive statistics of the variables. The depedent variable is whether a student will pay deposit. The independent variables include the student’s demographic information, high school information, financial background, financial aid information. We further include interaction between financial aid and some other variables such as the interaction between institutional aid rate and estimated family contrbution (EFC) rate, because we suspect the effect of institutional aid rate can be affected by other variables.</w:t>
+        <w:t xml:space="preserve">Table 1. Numbers of Observations and Deposits by Period Each Year</w:t>
+      </w:r>
+      <w:r>
+        <w:t xml:space="preserve"> </w:t>
+      </w:r>
+      <w:r>
+        <w:t xml:space="preserve">| |2020 | |2021 | |2022 | |</w:t>
+      </w:r>
+      <w:r>
+        <w:t xml:space="preserve"> </w:t>
+      </w:r>
+      <w:r>
+        <w:t xml:space="preserve">| ——| ——|——-|——-|——-|——-|——-|</w:t>
+      </w:r>
+      <w:r>
+        <w:t xml:space="preserve"> </w:t>
+      </w:r>
+      <w:r>
+        <w:t xml:space="preserve">|Period |N |Deposit|N |Deposit|N |Deposit|</w:t>
+      </w:r>
+      <w:r>
+        <w:t xml:space="preserve"> </w:t>
+      </w:r>
+      <w:r>
+        <w:t xml:space="preserve">|1 - February |15866 |308 |17785 |226 |18019 |263 |</w:t>
+      </w:r>
+      <w:r>
+        <w:t xml:space="preserve"> </w:t>
+      </w:r>
+      <w:r>
+        <w:t xml:space="preserve">|2 - March 1 to March 15 |16457 |247 |18330 |173 |18736 |241 |</w:t>
+      </w:r>
+      <w:r>
+        <w:t xml:space="preserve"> </w:t>
+      </w:r>
+      <w:r>
+        <w:t xml:space="preserve">|3 - March 16 to March 31 |16673 |378 |19257 |381 |19304 |385 |</w:t>
+      </w:r>
+      <w:r>
+        <w:t xml:space="preserve"> </w:t>
+      </w:r>
+      <w:r>
+        <w:t xml:space="preserve">|4 - April 1 to April 7 |16385 |303 |19110 |357 |19465 |316 |</w:t>
+      </w:r>
+      <w:r>
+        <w:t xml:space="preserve"> </w:t>
+      </w:r>
+      <w:r>
+        <w:t xml:space="preserve">|5 - April 8 to April 14 |16112 |384 |18891 |434 |19289 |454 |</w:t>
+      </w:r>
+      <w:r>
+        <w:t xml:space="preserve"> </w:t>
+      </w:r>
+      <w:r>
+        <w:t xml:space="preserve">|6 - April 15 to April 21 |15779 |416 |18459 |550 |18839 |461 |</w:t>
+      </w:r>
+      <w:r>
+        <w:t xml:space="preserve"> </w:t>
+      </w:r>
+      <w:r>
+        <w:t xml:space="preserve">|7 - April 22 to April 28 |15739 |620 |17983 |757 |18412 |962 |</w:t>
+      </w:r>
+      <w:r>
+        <w:t xml:space="preserve"> </w:t>
+      </w:r>
+      <w:r>
+        <w:t xml:space="preserve">|8 - April 29 to May 1 |15129 |481 |17226 |576 |17467 |685 |</w:t>
+      </w:r>
+    </w:p>
+    <w:p>
+      <w:pPr>
+        <w:pStyle w:val="BodyText"/>
+      </w:pPr>
+      <w:r>
+        <w:t xml:space="preserve">Table 2 describes the definitions of the variables in the models. The depedent variable is whether a student paid deposit by May 1. The independent variables include the the economic factors, sociological factors and psychological factors listed in the concepture framework. The three variables related to student financials, institutional grant, Loan and EFC, are standardized by dividing the monetary amounts over COA. Two of them have time-varying values. Table 3 shows their descriptive statistics by period. The average offered instutional grant rate increases from 0.190 in period 1 to 0.205 in period 8. Given the COA for out-of-state students is about $$53K, the average increase is about $$800. Similarly, The average loan borrowed increases from 0.071 in period 1 to 0.082 in period 8. The average increase is about $$580. The rest variables have time-independent values. Table 4 shows their descriptive statistics. For binary categorical variables, table 4 shows the numbers and percentages of students in the category associated with value 1. For example, we admitted 7077 Pell eligible students in the three years, which is 12.1% of all admitted students. For numeric variables, table 4 shows their mean, standard deviation, maximum and minimum values. For example, students spent 290.31 minutes on the SFS websites on average, the standard devivation is 740.08. The most time spent on the SFS websites is 29531 minutes, and some students do not browse any SFS website.</w:t>
+      </w:r>
+    </w:p>
+    <w:p>
+      <w:pPr>
+        <w:pStyle w:val="BodyText"/>
+      </w:pPr>
+      <w:r>
+        <w:t xml:space="preserve">[Insert Table 2 Here]</w:t>
+      </w:r>
+    </w:p>
+    <w:p>
+      <w:pPr>
+        <w:pStyle w:val="BodyText"/>
+      </w:pPr>
+      <w:r>
+        <w:t xml:space="preserve">[Insert Table 3 Here]</w:t>
+      </w:r>
+    </w:p>
+    <w:p>
+      <w:pPr>
+        <w:pStyle w:val="BodyText"/>
+      </w:pPr>
+      <w:r>
+        <w:t xml:space="preserve">[Insert Table 4 Here]</w:t>
+      </w:r>
+    </w:p>
+    <w:p>
+      <w:pPr>
+        <w:pStyle w:val="BodyText"/>
+      </w:pPr>
+      <w:r>
+        <w:t xml:space="preserve">$</w:t>
       </w:r>
     </w:p>
     <w:bookmarkEnd w:id="25"/>
-    <w:bookmarkStart w:id="26" w:name="variable-selection"/>
+    <w:bookmarkStart w:id="26" w:name="statistical-model"/>
     <w:p>
       <w:pPr>
         <w:pStyle w:val="Heading2"/>
       </w:pPr>
       <w:r>
-        <w:t xml:space="preserve">Variable Selection</w:t>
+        <w:t xml:space="preserve">Statistical Model</w:t>
       </w:r>
     </w:p>
     <w:p>
@@ -1527,25 +758,53 @@
         <w:pStyle w:val="FirstParagraph"/>
       </w:pPr>
       <w:r>
-        <w:t xml:space="preserve">From the initial list of predictors, we select a subset with consistently high predictive powers and use them as input of the subsequent models. First, we randomly draw samples with replacement from a fall’s data with date being May 1. Second, we fit LASSO regression to predict yield and record which variables are selected and the correpsonding coefficients. Third, we repeat the previous two steps 200 times, so we can calculate the probability of each variable being selected for the fall. The higher the probability is, the higher predictive power a variable has. Fourth, we repeat the previous three steps for each fall, so we know which variables tend to have high predictive powers over years. We select Yield from major, HS GPA, Feeder HS, Institutional aid rate, EFC rate, African American, Asian, White, and Inst*EFC. Fifth, we exclude variables with high variance of coefficients. Even a variable is selected for each fall, the high variance of coefficient indicates the predictive power is not consistent, so it will hurt the predictive performance when a trained model is applied to a test dataset. In this case, we calculate the average coefficients for selected variables from last step for each fall, and the calculate the standard deviation of the average coefficients. All variables show relatively small standard deviation except Yield from major which has standard deviation larger than 1, so we exclude Yield from major. Therefore, the final list of predictors are HS GPA, Feeder HS, Institutional aid rate, EFC rate, African American, Asian, White, and Inst*EFC.</w:t>
-      </w:r>
-    </w:p>
-    <w:bookmarkEnd w:id="26"/>
-    <w:bookmarkStart w:id="27" w:name="statistical-model"/>
-    <w:p>
-      <w:pPr>
-        <w:pStyle w:val="Heading2"/>
-      </w:pPr>
-      <w:r>
-        <w:t xml:space="preserve">Statistical Model</w:t>
-      </w:r>
-    </w:p>
-    <w:p>
-      <w:pPr>
-        <w:pStyle w:val="FirstParagraph"/>
-      </w:pPr>
-      <w:r>
-        <w:t xml:space="preserve">The statistical model is a combination of an expential survival model and a logistic regression model. Equations (1) to (3) describe the prior distribution of unknown coefficients</w:t>
+        <w:t xml:space="preserve">We develope Bayesian hierarchical stepwise exponential models to understand students’ deposit decisions. Stepwise exponential models are a kind of discrete event history analysis. In this study, an event occurs if a student pays deposit. Otherwise, the admitted student is censored or</w:t>
+      </w:r>
+      <w:r>
+        <w:t xml:space="preserve"> </w:t>
+      </w:r>
+      <w:r>
+        <w:t xml:space="preserve">“</w:t>
+      </w:r>
+      <w:r>
+        <w:t xml:space="preserve">survives</w:t>
+      </w:r>
+      <w:r>
+        <w:t xml:space="preserve">”</w:t>
+      </w:r>
+      <w:r>
+        <w:t xml:space="preserve"> </w:t>
+      </w:r>
+      <w:r>
+        <w:t xml:space="preserve">from the desire to pay deposit. The desire is affected by time period and the student’s attributes. We use baseline harzard</w:t>
+      </w:r>
+      <w:r>
+        <w:t xml:space="preserve"> </w:t>
+      </w:r>
+      <m:oMath>
+        <m:sSubSup>
+          <m:e>
+            <m:r>
+              <m:t>h</m:t>
+            </m:r>
+          </m:e>
+          <m:sub>
+            <m:r>
+              <m:t>t</m:t>
+            </m:r>
+          </m:sub>
+          <m:sup>
+            <m:r>
+              <m:t>0</m:t>
+            </m:r>
+          </m:sup>
+        </m:sSubSup>
+      </m:oMath>
+      <w:r>
+        <w:t xml:space="preserve"> </w:t>
+      </w:r>
+      <w:r>
+        <w:t xml:space="preserve">to represent the effect of time period and assume it is constant for each period t, where t = 1, 2, …, 8. Equation 1 defines the logarithm of the harzard function</w:t>
       </w:r>
       <w:r>
         <w:t xml:space="preserve"> </w:t>
@@ -1554,10 +813,13 @@
         <m:sSub>
           <m:e>
             <m:r>
-              <m:t>α</m:t>
+              <m:t>h</m:t>
             </m:r>
           </m:e>
           <m:sub>
+            <m:r>
+              <m:t>i</m:t>
+            </m:r>
             <m:r>
               <m:t>t</m:t>
             </m:r>
@@ -1565,7 +827,38 @@
         </m:sSub>
       </m:oMath>
       <w:r>
-        <w:t xml:space="preserve">,</w:t>
+        <w:t xml:space="preserve"> </w:t>
+      </w:r>
+      <w:r>
+        <w:t xml:space="preserve">to be the sum of the baseline hazard</w:t>
+      </w:r>
+      <w:r>
+        <w:t xml:space="preserve"> </w:t>
+      </w:r>
+      <m:oMath>
+        <m:sSubSup>
+          <m:e>
+            <m:r>
+              <m:t>h</m:t>
+            </m:r>
+          </m:e>
+          <m:sub>
+            <m:r>
+              <m:t>t</m:t>
+            </m:r>
+          </m:sub>
+          <m:sup>
+            <m:r>
+              <m:t>0</m:t>
+            </m:r>
+          </m:sup>
+        </m:sSubSup>
+      </m:oMath>
+      <w:r>
+        <w:t xml:space="preserve"> </w:t>
+      </w:r>
+      <w:r>
+        <w:t xml:space="preserve">and hazard from student attributes</w:t>
       </w:r>
       <w:r>
         <w:t xml:space="preserve"> </w:t>
@@ -1574,10 +867,16 @@
         <m:sSub>
           <m:e>
             <m:r>
-              <m:t>β</m:t>
+              <m:t>x</m:t>
             </m:r>
           </m:e>
           <m:sub>
+            <m:r>
+              <m:t>i</m:t>
+            </m:r>
+            <m:r>
+              <m:t>j</m:t>
+            </m:r>
             <m:r>
               <m:t>t</m:t>
             </m:r>
@@ -1585,10 +884,7 @@
         </m:sSub>
       </m:oMath>
       <w:r>
-        <w:t xml:space="preserve"> </w:t>
-      </w:r>
-      <w:r>
-        <w:t xml:space="preserve">and</w:t>
+        <w:t xml:space="preserve">, where</w:t>
       </w:r>
       <w:r>
         <w:t xml:space="preserve"> </w:t>
@@ -1597,32 +893,197 @@
         <m:sSub>
           <m:e>
             <m:r>
-              <m:t>β</m:t>
+              <m:t>x</m:t>
             </m:r>
           </m:e>
           <m:sub>
             <m:r>
+              <m:t>i</m:t>
+            </m:r>
+            <m:r>
               <m:t>j</m:t>
+            </m:r>
+            <m:r>
+              <m:t>t</m:t>
             </m:r>
           </m:sub>
         </m:sSub>
       </m:oMath>
       <w:r>
-        <w:t xml:space="preserve">, where</w:t>
+        <w:t xml:space="preserve"> </w:t>
+      </w:r>
+      <w:r>
+        <w:t xml:space="preserve">denotes the value of variable j for student i in period t. Not only the models allow time-varying variables, but also assume all variables can have time-varying effects, so the coeffcient</w:t>
       </w:r>
       <w:r>
         <w:t xml:space="preserve"> </w:t>
       </w:r>
       <m:oMath>
-        <m:r>
-          <m:t>j</m:t>
-        </m:r>
+        <m:sSub>
+          <m:e>
+            <m:r>
+              <m:t>β</m:t>
+            </m:r>
+          </m:e>
+          <m:sub>
+            <m:r>
+              <m:t>j</m:t>
+            </m:r>
+            <m:r>
+              <m:t>t</m:t>
+            </m:r>
+          </m:sub>
+        </m:sSub>
       </m:oMath>
       <w:r>
         <w:t xml:space="preserve"> </w:t>
       </w:r>
       <w:r>
-        <w:t xml:space="preserve">is from 1 to 8.</w:t>
+        <w:t xml:space="preserve">of</w:t>
+      </w:r>
+      <w:r>
+        <w:t xml:space="preserve"> </w:t>
+      </w:r>
+      <m:oMath>
+        <m:sSub>
+          <m:e>
+            <m:r>
+              <m:t>x</m:t>
+            </m:r>
+          </m:e>
+          <m:sub>
+            <m:r>
+              <m:t>i</m:t>
+            </m:r>
+            <m:r>
+              <m:t>j</m:t>
+            </m:r>
+            <m:r>
+              <m:t>t</m:t>
+            </m:r>
+          </m:sub>
+        </m:sSub>
+      </m:oMath>
+      <w:r>
+        <w:t xml:space="preserve"> </w:t>
+      </w:r>
+      <w:r>
+        <w:t xml:space="preserve">can change over time. Since the hazard function does not change within a period, the cumulative hazard is just the product of the harzard function</w:t>
+      </w:r>
+      <w:r>
+        <w:t xml:space="preserve"> </w:t>
+      </w:r>
+      <m:oMath>
+        <m:sSub>
+          <m:e>
+            <m:r>
+              <m:t>h</m:t>
+            </m:r>
+          </m:e>
+          <m:sub>
+            <m:r>
+              <m:t>i</m:t>
+            </m:r>
+            <m:r>
+              <m:t>t</m:t>
+            </m:r>
+          </m:sub>
+        </m:sSub>
+      </m:oMath>
+      <w:r>
+        <w:t xml:space="preserve"> </w:t>
+      </w:r>
+      <w:r>
+        <w:t xml:space="preserve">and the period length</w:t>
+      </w:r>
+      <w:r>
+        <w:t xml:space="preserve"> </w:t>
+      </w:r>
+      <m:oMath>
+        <m:sSub>
+          <m:e>
+            <m:r>
+              <m:t>L</m:t>
+            </m:r>
+          </m:e>
+          <m:sub>
+            <m:r>
+              <m:t>t</m:t>
+            </m:r>
+          </m:sub>
+        </m:sSub>
+      </m:oMath>
+      <w:r>
+        <w:t xml:space="preserve">. Equation 2 defines the logrithm of survival function</w:t>
+      </w:r>
+      <w:r>
+        <w:t xml:space="preserve"> </w:t>
+      </w:r>
+      <m:oMath>
+        <m:sSub>
+          <m:e>
+            <m:r>
+              <m:t>S</m:t>
+            </m:r>
+          </m:e>
+          <m:sub>
+            <m:r>
+              <m:t>i</m:t>
+            </m:r>
+            <m:r>
+              <m:t>t</m:t>
+            </m:r>
+          </m:sub>
+        </m:sSub>
+      </m:oMath>
+      <w:r>
+        <w:t xml:space="preserve"> </w:t>
+      </w:r>
+      <w:r>
+        <w:t xml:space="preserve">to be the negative cumulative hazard. And finally, equation 3 defines the probablity of a student i paying deposit in period t (</w:t>
+      </w:r>
+      <m:oMath>
+        <m:sSub>
+          <m:e>
+            <m:r>
+              <m:t>θ</m:t>
+            </m:r>
+          </m:e>
+          <m:sub>
+            <m:r>
+              <m:t>i</m:t>
+            </m:r>
+            <m:r>
+              <m:t>t</m:t>
+            </m:r>
+          </m:sub>
+        </m:sSub>
+      </m:oMath>
+      <w:r>
+        <w:t xml:space="preserve">) to be 1 - the survival function</w:t>
+      </w:r>
+      <w:r>
+        <w:t xml:space="preserve"> </w:t>
+      </w:r>
+      <m:oMath>
+        <m:sSub>
+          <m:e>
+            <m:r>
+              <m:t>S</m:t>
+            </m:r>
+          </m:e>
+          <m:sub>
+            <m:r>
+              <m:t>i</m:t>
+            </m:r>
+            <m:r>
+              <m:t>t</m:t>
+            </m:r>
+          </m:sub>
+        </m:sSub>
+      </m:oMath>
+      <w:r>
+        <w:t xml:space="preserve">, i.e., the probability of the student not survive in the period.</w:t>
       </w:r>
     </w:p>
     <w:p>
@@ -1634,59 +1095,14 @@
           <m:jc m:val="center"/>
         </m:oMathParaPr>
         <m:oMath>
-          <m:sSub>
-            <m:e>
-              <m:r>
-                <m:t>α</m:t>
-              </m:r>
-            </m:e>
-            <m:sub>
-              <m:r>
-                <m:t>t</m:t>
-              </m:r>
-            </m:sub>
-          </m:sSub>
-          <m:r>
-            <m:rPr>
-              <m:sty m:val="p"/>
-            </m:rPr>
-            <m:t>∼</m:t>
-          </m:r>
-          <m:r>
-            <m:rPr>
-              <m:sty m:val="p"/>
-            </m:rPr>
-            <m:t>N</m:t>
-          </m:r>
-          <m:r>
-            <m:rPr>
-              <m:sty m:val="p"/>
-            </m:rPr>
+          <m:r>
+            <m:t>l</m:t>
+          </m:r>
+          <m:r>
             <m:t>o</m:t>
           </m:r>
           <m:r>
-            <m:rPr>
-              <m:sty m:val="p"/>
-            </m:rPr>
-            <m:t>r</m:t>
-          </m:r>
-          <m:r>
-            <m:rPr>
-              <m:sty m:val="p"/>
-            </m:rPr>
-            <m:t>m</m:t>
-          </m:r>
-          <m:r>
-            <m:rPr>
-              <m:sty m:val="p"/>
-            </m:rPr>
-            <m:t>a</m:t>
-          </m:r>
-          <m:r>
-            <m:rPr>
-              <m:sty m:val="p"/>
-            </m:rPr>
-            <m:t>l</m:t>
+            <m:t>g</m:t>
           </m:r>
           <m:d>
             <m:dPr>
@@ -1699,15 +1115,509 @@
               <m:sSub>
                 <m:e>
                   <m:r>
-                    <m:t>μ</m:t>
+                    <m:t>h</m:t>
                   </m:r>
                 </m:e>
                 <m:sub>
                   <m:r>
-                    <m:t>α</m:t>
+                    <m:t>i</m:t>
+                  </m:r>
+                  <m:r>
+                    <m:t>t</m:t>
                   </m:r>
                 </m:sub>
               </m:sSub>
+            </m:e>
+          </m:d>
+          <m:r>
+            <m:rPr>
+              <m:sty m:val="p"/>
+            </m:rPr>
+            <m:t>=</m:t>
+          </m:r>
+          <m:sSubSup>
+            <m:e>
+              <m:r>
+                <m:t>h</m:t>
+              </m:r>
+            </m:e>
+            <m:sub>
+              <m:r>
+                <m:t>t</m:t>
+              </m:r>
+            </m:sub>
+            <m:sup>
+              <m:r>
+                <m:t>0</m:t>
+              </m:r>
+            </m:sup>
+          </m:sSubSup>
+          <m:r>
+            <m:rPr>
+              <m:sty m:val="p"/>
+            </m:rPr>
+            <m:t>+</m:t>
+          </m:r>
+          <m:nary>
+            <m:naryPr>
+              <m:chr m:val="∑"/>
+              <m:limLoc m:val="undOvr"/>
+              <m:subHide m:val="0"/>
+              <m:supHide m:val="1"/>
+            </m:naryPr>
+            <m:sub>
+              <m:r>
+                <m:t>j</m:t>
+              </m:r>
+            </m:sub>
+            <m:sup>
+              <m:r>
+                <m:t>​</m:t>
+              </m:r>
+            </m:sup>
+            <m:e>
+              <m:sSub>
+                <m:e>
+                  <m:r>
+                    <m:t>β</m:t>
+                  </m:r>
+                </m:e>
+                <m:sub>
+                  <m:r>
+                    <m:t>j</m:t>
+                  </m:r>
+                  <m:r>
+                    <m:t>t</m:t>
+                  </m:r>
+                </m:sub>
+              </m:sSub>
+            </m:e>
+          </m:nary>
+          <m:sSub>
+            <m:e>
+              <m:r>
+                <m:t>x</m:t>
+              </m:r>
+            </m:e>
+            <m:sub>
+              <m:r>
+                <m:t>i</m:t>
+              </m:r>
+              <m:r>
+                <m:t>j</m:t>
+              </m:r>
+              <m:r>
+                <m:t>t</m:t>
+              </m:r>
+            </m:sub>
+          </m:sSub>
+        </m:oMath>
+      </m:oMathPara>
+    </w:p>
+    <w:p>
+      <w:pPr>
+        <w:pStyle w:val="FirstParagraph"/>
+      </w:pPr>
+      <w:r>
+        <w:t xml:space="preserve">(1)</w:t>
+      </w:r>
+    </w:p>
+    <w:p>
+      <w:pPr>
+        <w:pStyle w:val="BodyText"/>
+      </w:pPr>
+      <m:oMathPara>
+        <m:oMathParaPr>
+          <m:jc m:val="center"/>
+        </m:oMathParaPr>
+        <m:oMath>
+          <m:r>
+            <m:t>l</m:t>
+          </m:r>
+          <m:r>
+            <m:t>o</m:t>
+          </m:r>
+          <m:r>
+            <m:t>g</m:t>
+          </m:r>
+          <m:d>
+            <m:dPr>
+              <m:begChr m:val="("/>
+              <m:endChr m:val=")"/>
+              <m:sepChr m:val=""/>
+              <m:grow/>
+            </m:dPr>
+            <m:e>
+              <m:sSub>
+                <m:e>
+                  <m:r>
+                    <m:t>S</m:t>
+                  </m:r>
+                </m:e>
+                <m:sub>
+                  <m:r>
+                    <m:t>i</m:t>
+                  </m:r>
+                  <m:r>
+                    <m:t>t</m:t>
+                  </m:r>
+                </m:sub>
+              </m:sSub>
+            </m:e>
+          </m:d>
+          <m:r>
+            <m:rPr>
+              <m:sty m:val="p"/>
+            </m:rPr>
+            <m:t>=</m:t>
+          </m:r>
+          <m:r>
+            <m:rPr>
+              <m:sty m:val="p"/>
+            </m:rPr>
+            <m:t>−</m:t>
+          </m:r>
+          <m:sSub>
+            <m:e>
+              <m:r>
+                <m:t>h</m:t>
+              </m:r>
+            </m:e>
+            <m:sub>
+              <m:r>
+                <m:t>i</m:t>
+              </m:r>
+              <m:r>
+                <m:t>t</m:t>
+              </m:r>
+            </m:sub>
+          </m:sSub>
+          <m:sSub>
+            <m:e>
+              <m:r>
+                <m:t>L</m:t>
+              </m:r>
+            </m:e>
+            <m:sub>
+              <m:r>
+                <m:t>t</m:t>
+              </m:r>
+            </m:sub>
+          </m:sSub>
+        </m:oMath>
+      </m:oMathPara>
+    </w:p>
+    <w:p>
+      <w:pPr>
+        <w:pStyle w:val="FirstParagraph"/>
+      </w:pPr>
+      <w:r>
+        <w:t xml:space="preserve">(2)</w:t>
+      </w:r>
+    </w:p>
+    <w:p>
+      <w:pPr>
+        <w:pStyle w:val="BodyText"/>
+      </w:pPr>
+      <m:oMathPara>
+        <m:oMathParaPr>
+          <m:jc m:val="center"/>
+        </m:oMathParaPr>
+        <m:oMath>
+          <m:sSub>
+            <m:e>
+              <m:r>
+                <m:t>θ</m:t>
+              </m:r>
+            </m:e>
+            <m:sub>
+              <m:r>
+                <m:t>i</m:t>
+              </m:r>
+              <m:r>
+                <m:t>t</m:t>
+              </m:r>
+            </m:sub>
+          </m:sSub>
+          <m:r>
+            <m:rPr>
+              <m:sty m:val="p"/>
+            </m:rPr>
+            <m:t>=</m:t>
+          </m:r>
+          <m:r>
+            <m:t>1</m:t>
+          </m:r>
+          <m:r>
+            <m:rPr>
+              <m:sty m:val="p"/>
+            </m:rPr>
+            <m:t>−</m:t>
+          </m:r>
+          <m:sSub>
+            <m:e>
+              <m:r>
+                <m:t>S</m:t>
+              </m:r>
+            </m:e>
+            <m:sub>
+              <m:r>
+                <m:t>i</m:t>
+              </m:r>
+              <m:r>
+                <m:t>t</m:t>
+              </m:r>
+            </m:sub>
+          </m:sSub>
+        </m:oMath>
+      </m:oMathPara>
+    </w:p>
+    <w:p>
+      <w:pPr>
+        <w:pStyle w:val="FirstParagraph"/>
+      </w:pPr>
+      <w:r>
+        <w:t xml:space="preserve">(3)</w:t>
+      </w:r>
+    </w:p>
+    <w:p>
+      <w:pPr>
+        <w:pStyle w:val="BodyText"/>
+      </w:pPr>
+      <w:r>
+        <w:t xml:space="preserve">We introduce the Bayesian hierarchical framework to stepwise exponential models, to balance between overfitting and underfitting for the coefficients</w:t>
+      </w:r>
+      <w:r>
+        <w:t xml:space="preserve"> </w:t>
+      </w:r>
+      <m:oMath>
+        <m:sSub>
+          <m:e>
+            <m:r>
+              <m:t>x</m:t>
+            </m:r>
+          </m:e>
+          <m:sub>
+            <m:r>
+              <m:t>i</m:t>
+            </m:r>
+            <m:r>
+              <m:t>j</m:t>
+            </m:r>
+            <m:r>
+              <m:t>t</m:t>
+            </m:r>
+          </m:sub>
+        </m:sSub>
+      </m:oMath>
+      <w:r>
+        <w:t xml:space="preserve">.</w:t>
+      </w:r>
+    </w:p>
+    <w:p>
+      <w:pPr>
+        <w:pStyle w:val="BodyText"/>
+      </w:pPr>
+      <m:oMathPara>
+        <m:oMathParaPr>
+          <m:jc m:val="center"/>
+        </m:oMathParaPr>
+        <m:oMath>
+          <m:sSubSup>
+            <m:e>
+              <m:r>
+                <m:t>h</m:t>
+              </m:r>
+            </m:e>
+            <m:sub>
+              <m:r>
+                <m:t>t</m:t>
+              </m:r>
+            </m:sub>
+            <m:sup>
+              <m:r>
+                <m:t>0</m:t>
+              </m:r>
+            </m:sup>
+          </m:sSubSup>
+          <m:r>
+            <m:rPr>
+              <m:sty m:val="p"/>
+            </m:rPr>
+            <m:t>∼</m:t>
+          </m:r>
+          <m:r>
+            <m:rPr>
+              <m:sty m:val="p"/>
+            </m:rPr>
+            <m:t>N</m:t>
+          </m:r>
+          <m:r>
+            <m:rPr>
+              <m:sty m:val="p"/>
+            </m:rPr>
+            <m:t>o</m:t>
+          </m:r>
+          <m:r>
+            <m:rPr>
+              <m:sty m:val="p"/>
+            </m:rPr>
+            <m:t>r</m:t>
+          </m:r>
+          <m:r>
+            <m:rPr>
+              <m:sty m:val="p"/>
+            </m:rPr>
+            <m:t>m</m:t>
+          </m:r>
+          <m:r>
+            <m:rPr>
+              <m:sty m:val="p"/>
+            </m:rPr>
+            <m:t>a</m:t>
+          </m:r>
+          <m:r>
+            <m:rPr>
+              <m:sty m:val="p"/>
+            </m:rPr>
+            <m:t>l</m:t>
+          </m:r>
+          <m:d>
+            <m:dPr>
+              <m:begChr m:val="("/>
+              <m:endChr m:val=")"/>
+              <m:sepChr m:val=""/>
+              <m:grow/>
+            </m:dPr>
+            <m:e>
+              <m:sSubSup>
+                <m:e>
+                  <m:r>
+                    <m:t>h</m:t>
+                  </m:r>
+                </m:e>
+                <m:sub>
+                  <m:r>
+                    <m:t>t</m:t>
+                  </m:r>
+                </m:sub>
+                <m:sup>
+                  <m:r>
+                    <m:t>M</m:t>
+                  </m:r>
+                  <m:r>
+                    <m:t>L</m:t>
+                  </m:r>
+                  <m:r>
+                    <m:t>E</m:t>
+                  </m:r>
+                </m:sup>
+              </m:sSubSup>
+              <m:r>
+                <m:rPr>
+                  <m:sty m:val="p"/>
+                </m:rPr>
+                <m:t>,</m:t>
+              </m:r>
+              <m:sSup>
+                <m:e>
+                  <m:r>
+                    <m:t>σ</m:t>
+                  </m:r>
+                </m:e>
+                <m:sup>
+                  <m:r>
+                    <m:t>0</m:t>
+                  </m:r>
+                </m:sup>
+              </m:sSup>
+            </m:e>
+          </m:d>
+        </m:oMath>
+      </m:oMathPara>
+    </w:p>
+    <w:p>
+      <w:pPr>
+        <w:pStyle w:val="FirstParagraph"/>
+      </w:pPr>
+      <w:r>
+        <w:t xml:space="preserve">(4)</w:t>
+      </w:r>
+    </w:p>
+    <w:p>
+      <w:pPr>
+        <w:pStyle w:val="BodyText"/>
+      </w:pPr>
+      <m:oMathPara>
+        <m:oMathParaPr>
+          <m:jc m:val="center"/>
+        </m:oMathParaPr>
+        <m:oMath>
+          <m:sSub>
+            <m:e>
+              <m:r>
+                <m:t>μ</m:t>
+              </m:r>
+            </m:e>
+            <m:sub>
+              <m:r>
+                <m:t>j</m:t>
+              </m:r>
+            </m:sub>
+          </m:sSub>
+          <m:r>
+            <m:rPr>
+              <m:sty m:val="p"/>
+            </m:rPr>
+            <m:t>∼</m:t>
+          </m:r>
+          <m:r>
+            <m:rPr>
+              <m:sty m:val="p"/>
+            </m:rPr>
+            <m:t>N</m:t>
+          </m:r>
+          <m:r>
+            <m:rPr>
+              <m:sty m:val="p"/>
+            </m:rPr>
+            <m:t>o</m:t>
+          </m:r>
+          <m:r>
+            <m:rPr>
+              <m:sty m:val="p"/>
+            </m:rPr>
+            <m:t>r</m:t>
+          </m:r>
+          <m:r>
+            <m:rPr>
+              <m:sty m:val="p"/>
+            </m:rPr>
+            <m:t>m</m:t>
+          </m:r>
+          <m:r>
+            <m:rPr>
+              <m:sty m:val="p"/>
+            </m:rPr>
+            <m:t>a</m:t>
+          </m:r>
+          <m:r>
+            <m:rPr>
+              <m:sty m:val="p"/>
+            </m:rPr>
+            <m:t>l</m:t>
+          </m:r>
+          <m:d>
+            <m:dPr>
+              <m:begChr m:val="("/>
+              <m:endChr m:val=")"/>
+              <m:sepChr m:val=""/>
+              <m:grow/>
+            </m:dPr>
+            <m:e>
+              <m:r>
+                <m:t>0</m:t>
+              </m:r>
               <m:r>
                 <m:rPr>
                   <m:sty m:val="p"/>
@@ -1722,7 +1632,7 @@
                 </m:e>
                 <m:sub>
                   <m:r>
-                    <m:t>α</m:t>
+                    <m:t>h</m:t>
                   </m:r>
                 </m:sub>
               </m:sSub>
@@ -1736,7 +1646,7 @@
         <w:pStyle w:val="FirstParagraph"/>
       </w:pPr>
       <w:r>
-        <w:t xml:space="preserve">(1)</w:t>
+        <w:t xml:space="preserve">(5)</w:t>
       </w:r>
     </w:p>
     <w:p>
@@ -1751,12 +1661,12 @@
           <m:sSub>
             <m:e>
               <m:r>
-                <m:t>β</m:t>
+                <m:t>σ</m:t>
               </m:r>
             </m:e>
             <m:sub>
               <m:r>
-                <m:t>t</m:t>
+                <m:t>h</m:t>
               </m:r>
             </m:sub>
           </m:sSub>
@@ -1770,7 +1680,19 @@
             <m:rPr>
               <m:sty m:val="p"/>
             </m:rPr>
-            <m:t>N</m:t>
+            <m:t>E</m:t>
+          </m:r>
+          <m:r>
+            <m:rPr>
+              <m:sty m:val="p"/>
+            </m:rPr>
+            <m:t>x</m:t>
+          </m:r>
+          <m:r>
+            <m:rPr>
+              <m:sty m:val="p"/>
+            </m:rPr>
+            <m:t>p</m:t>
           </m:r>
           <m:r>
             <m:rPr>
@@ -1782,13 +1704,31 @@
             <m:rPr>
               <m:sty m:val="p"/>
             </m:rPr>
-            <m:t>r</m:t>
-          </m:r>
-          <m:r>
-            <m:rPr>
-              <m:sty m:val="p"/>
-            </m:rPr>
-            <m:t>m</m:t>
+            <m:t>n</m:t>
+          </m:r>
+          <m:r>
+            <m:rPr>
+              <m:sty m:val="p"/>
+            </m:rPr>
+            <m:t>e</m:t>
+          </m:r>
+          <m:r>
+            <m:rPr>
+              <m:sty m:val="p"/>
+            </m:rPr>
+            <m:t>n</m:t>
+          </m:r>
+          <m:r>
+            <m:rPr>
+              <m:sty m:val="p"/>
+            </m:rPr>
+            <m:t>t</m:t>
+          </m:r>
+          <m:r>
+            <m:rPr>
+              <m:sty m:val="p"/>
+            </m:rPr>
+            <m:t>i</m:t>
           </m:r>
           <m:r>
             <m:rPr>
@@ -1813,30 +1753,12 @@
               <m:sSub>
                 <m:e>
                   <m:r>
-                    <m:t>μ</m:t>
+                    <m:t>λ</m:t>
                   </m:r>
                 </m:e>
                 <m:sub>
                   <m:r>
-                    <m:t>β</m:t>
-                  </m:r>
-                </m:sub>
-              </m:sSub>
-              <m:r>
-                <m:rPr>
-                  <m:sty m:val="p"/>
-                </m:rPr>
-                <m:t>,</m:t>
-              </m:r>
-              <m:sSub>
-                <m:e>
-                  <m:r>
-                    <m:t>σ</m:t>
-                  </m:r>
-                </m:e>
-                <m:sub>
-                  <m:r>
-                    <m:t>β</m:t>
+                    <m:t>h</m:t>
                   </m:r>
                 </m:sub>
               </m:sSub>
@@ -1850,7 +1772,7 @@
         <w:pStyle w:val="FirstParagraph"/>
       </w:pPr>
       <w:r>
-        <w:t xml:space="preserve">(2)</w:t>
+        <w:t xml:space="preserve">(6)</w:t>
       </w:r>
     </w:p>
     <w:p>
@@ -1871,6 +1793,9 @@
             <m:sub>
               <m:r>
                 <m:t>j</m:t>
+              </m:r>
+              <m:r>
+                <m:t>t</m:t>
               </m:r>
             </m:sub>
           </m:sSub>
@@ -1942,18 +1867,9 @@
                 </m:rPr>
                 <m:t>,</m:t>
               </m:r>
-              <m:sSub>
-                <m:e>
-                  <m:r>
-                    <m:t>σ</m:t>
-                  </m:r>
-                </m:e>
-                <m:sub>
-                  <m:r>
-                    <m:t>j</m:t>
-                  </m:r>
-                </m:sub>
-              </m:sSub>
+              <m:r>
+                <m:t>σ</m:t>
+              </m:r>
             </m:e>
           </m:d>
         </m:oMath>
@@ -1964,7 +1880,7 @@
         <w:pStyle w:val="FirstParagraph"/>
       </w:pPr>
       <w:r>
-        <w:t xml:space="preserve">(3)</w:t>
+        <w:t xml:space="preserve">(7)</w:t>
       </w:r>
     </w:p>
     <w:p>
@@ -1976,115 +1892,80 @@
           <m:jc m:val="center"/>
         </m:oMathParaPr>
         <m:oMath>
-          <m:sSub>
-            <m:e>
-              <m:r>
-                <m:t>θ</m:t>
-              </m:r>
-            </m:e>
-            <m:sub>
-              <m:r>
-                <m:t>i</m:t>
-              </m:r>
-            </m:sub>
-          </m:sSub>
-          <m:r>
-            <m:rPr>
-              <m:sty m:val="p"/>
-            </m:rPr>
-            <m:t>=</m:t>
-          </m:r>
-          <m:r>
+          <m:r>
+            <m:t>σ</m:t>
+          </m:r>
+          <m:r>
+            <m:rPr>
+              <m:sty m:val="p"/>
+            </m:rPr>
+            <m:t>∼</m:t>
+          </m:r>
+          <m:r>
+            <m:rPr>
+              <m:sty m:val="p"/>
+            </m:rPr>
+            <m:t>E</m:t>
+          </m:r>
+          <m:r>
+            <m:rPr>
+              <m:sty m:val="p"/>
+            </m:rPr>
+            <m:t>x</m:t>
+          </m:r>
+          <m:r>
+            <m:rPr>
+              <m:sty m:val="p"/>
+            </m:rPr>
+            <m:t>p</m:t>
+          </m:r>
+          <m:r>
+            <m:rPr>
+              <m:sty m:val="p"/>
+            </m:rPr>
+            <m:t>o</m:t>
+          </m:r>
+          <m:r>
+            <m:rPr>
+              <m:sty m:val="p"/>
+            </m:rPr>
+            <m:t>n</m:t>
+          </m:r>
+          <m:r>
+            <m:rPr>
+              <m:sty m:val="p"/>
+            </m:rPr>
             <m:t>e</m:t>
           </m:r>
           <m:r>
-            <m:t>x</m:t>
-          </m:r>
-          <m:r>
-            <m:t>p</m:t>
-          </m:r>
-          <m:d>
-            <m:dPr>
-              <m:begChr m:val="("/>
-              <m:endChr m:val=")"/>
-              <m:sepChr m:val=""/>
-              <m:grow/>
-            </m:dPr>
-            <m:e>
-              <m:sSub>
-                <m:e>
-                  <m:r>
-                    <m:t>β</m:t>
-                  </m:r>
-                </m:e>
-                <m:sub>
-                  <m:r>
-                    <m:t>t</m:t>
-                  </m:r>
-                </m:sub>
-              </m:sSub>
-              <m:r>
-                <m:rPr>
-                  <m:sty m:val="p"/>
-                </m:rPr>
-                <m:t>*</m:t>
-              </m:r>
-              <m:d>
-                <m:dPr>
-                  <m:begChr m:val="("/>
-                  <m:endChr m:val=")"/>
-                  <m:sepChr m:val=""/>
-                  <m:grow/>
-                </m:dPr>
-                <m:e>
-                  <m:r>
-                    <m:t>w</m:t>
-                  </m:r>
-                  <m:r>
-                    <m:t>e</m:t>
-                  </m:r>
-                  <m:r>
-                    <m:t>e</m:t>
-                  </m:r>
-                  <m:sSub>
-                    <m:e>
-                      <m:r>
-                        <m:t>k</m:t>
-                      </m:r>
-                    </m:e>
-                    <m:sub>
-                      <m:r>
-                        <m:t>i</m:t>
-                      </m:r>
-                    </m:sub>
-                  </m:sSub>
-                  <m:r>
-                    <m:rPr>
-                      <m:sty m:val="p"/>
-                    </m:rPr>
-                    <m:t>−</m:t>
-                  </m:r>
-                  <m:sSub>
-                    <m:e>
-                      <m:r>
-                        <m:t>α</m:t>
-                      </m:r>
-                    </m:e>
-                    <m:sub>
-                      <m:r>
-                        <m:t>t</m:t>
-                      </m:r>
-                    </m:sub>
-                  </m:sSub>
-                </m:e>
-              </m:d>
-            </m:e>
-          </m:d>
-          <m:r>
-            <m:rPr>
-              <m:sty m:val="p"/>
-            </m:rPr>
-            <m:t>*</m:t>
+            <m:rPr>
+              <m:sty m:val="p"/>
+            </m:rPr>
+            <m:t>n</m:t>
+          </m:r>
+          <m:r>
+            <m:rPr>
+              <m:sty m:val="p"/>
+            </m:rPr>
+            <m:t>t</m:t>
+          </m:r>
+          <m:r>
+            <m:rPr>
+              <m:sty m:val="p"/>
+            </m:rPr>
+            <m:t>i</m:t>
+          </m:r>
+          <m:r>
+            <m:rPr>
+              <m:sty m:val="p"/>
+            </m:rPr>
+            <m:t>a</m:t>
+          </m:r>
+          <m:r>
+            <m:rPr>
+              <m:sty m:val="p"/>
+            </m:rPr>
+            <m:t>l</m:t>
           </m:r>
           <m:d>
             <m:dPr>
@@ -2095,113 +1976,8 @@
             </m:dPr>
             <m:e>
               <m:r>
-                <m:t>1</m:t>
+                <m:t>λ</m:t>
               </m:r>
-              <m:r>
-                <m:rPr>
-                  <m:sty m:val="p"/>
-                </m:rPr>
-                <m:t>/</m:t>
-              </m:r>
-              <m:d>
-                <m:dPr>
-                  <m:begChr m:val="("/>
-                  <m:endChr m:val=")"/>
-                  <m:sepChr m:val=""/>
-                  <m:grow/>
-                </m:dPr>
-                <m:e>
-                  <m:r>
-                    <m:t>1</m:t>
-                  </m:r>
-                  <m:r>
-                    <m:rPr>
-                      <m:sty m:val="p"/>
-                    </m:rPr>
-                    <m:t>+</m:t>
-                  </m:r>
-                  <m:r>
-                    <m:t>e</m:t>
-                  </m:r>
-                  <m:r>
-                    <m:t>x</m:t>
-                  </m:r>
-                  <m:r>
-                    <m:t>p</m:t>
-                  </m:r>
-                  <m:d>
-                    <m:dPr>
-                      <m:begChr m:val="("/>
-                      <m:endChr m:val=")"/>
-                      <m:sepChr m:val=""/>
-                      <m:grow/>
-                    </m:dPr>
-                    <m:e>
-                      <m:r>
-                        <m:rPr>
-                          <m:sty m:val="p"/>
-                        </m:rPr>
-                        <m:t>−</m:t>
-                      </m:r>
-                      <m:sSub>
-                        <m:e>
-                          <m:r>
-                            <m:t>Σ</m:t>
-                          </m:r>
-                        </m:e>
-                        <m:sub>
-                          <m:r>
-                            <m:t>j</m:t>
-                          </m:r>
-                        </m:sub>
-                      </m:sSub>
-                      <m:d>
-                        <m:dPr>
-                          <m:begChr m:val="("/>
-                          <m:endChr m:val=")"/>
-                          <m:sepChr m:val=""/>
-                          <m:grow/>
-                        </m:dPr>
-                        <m:e>
-                          <m:sSub>
-                            <m:e>
-                              <m:r>
-                                <m:t>β</m:t>
-                              </m:r>
-                            </m:e>
-                            <m:sub>
-                              <m:r>
-                                <m:t>j</m:t>
-                              </m:r>
-                            </m:sub>
-                          </m:sSub>
-                          <m:r>
-                            <m:rPr>
-                              <m:sty m:val="p"/>
-                            </m:rPr>
-                            <m:t>*</m:t>
-                          </m:r>
-                          <m:sSub>
-                            <m:e>
-                              <m:r>
-                                <m:t>X</m:t>
-                              </m:r>
-                            </m:e>
-                            <m:sub>
-                              <m:r>
-                                <m:t>i</m:t>
-                              </m:r>
-                              <m:r>
-                                <m:t>j</m:t>
-                              </m:r>
-                            </m:sub>
-                          </m:sSub>
-                        </m:e>
-                      </m:d>
-                    </m:e>
-                  </m:d>
-                </m:e>
-              </m:d>
             </m:e>
           </m:d>
         </m:oMath>
@@ -2212,125 +1988,11 @@
         <w:pStyle w:val="FirstParagraph"/>
       </w:pPr>
       <w:r>
-        <w:t xml:space="preserve">(4)</w:t>
-      </w:r>
-    </w:p>
-    <w:p>
-      <w:pPr>
-        <w:pStyle w:val="BodyText"/>
-      </w:pPr>
-      <m:oMathPara>
-        <m:oMathParaPr>
-          <m:jc m:val="center"/>
-        </m:oMathParaPr>
-        <m:oMath>
-          <m:sSub>
-            <m:e>
-              <m:r>
-                <m:t>y</m:t>
-              </m:r>
-            </m:e>
-            <m:sub>
-              <m:r>
-                <m:t>i</m:t>
-              </m:r>
-            </m:sub>
-          </m:sSub>
-          <m:r>
-            <m:rPr>
-              <m:sty m:val="p"/>
-            </m:rPr>
-            <m:t>∼</m:t>
-          </m:r>
-          <m:r>
-            <m:rPr>
-              <m:sty m:val="p"/>
-            </m:rPr>
-            <m:t>B</m:t>
-          </m:r>
-          <m:r>
-            <m:rPr>
-              <m:sty m:val="p"/>
-            </m:rPr>
-            <m:t>e</m:t>
-          </m:r>
-          <m:r>
-            <m:rPr>
-              <m:sty m:val="p"/>
-            </m:rPr>
-            <m:t>r</m:t>
-          </m:r>
-          <m:r>
-            <m:rPr>
-              <m:sty m:val="p"/>
-            </m:rPr>
-            <m:t>n</m:t>
-          </m:r>
-          <m:r>
-            <m:rPr>
-              <m:sty m:val="p"/>
-            </m:rPr>
-            <m:t>o</m:t>
-          </m:r>
-          <m:r>
-            <m:rPr>
-              <m:sty m:val="p"/>
-            </m:rPr>
-            <m:t>u</m:t>
-          </m:r>
-          <m:r>
-            <m:rPr>
-              <m:sty m:val="p"/>
-            </m:rPr>
-            <m:t>l</m:t>
-          </m:r>
-          <m:r>
-            <m:rPr>
-              <m:sty m:val="p"/>
-            </m:rPr>
-            <m:t>l</m:t>
-          </m:r>
-          <m:r>
-            <m:rPr>
-              <m:sty m:val="p"/>
-            </m:rPr>
-            <m:t>i</m:t>
-          </m:r>
-          <m:d>
-            <m:dPr>
-              <m:begChr m:val="("/>
-              <m:endChr m:val=")"/>
-              <m:sepChr m:val=""/>
-              <m:grow/>
-            </m:dPr>
-            <m:e>
-              <m:sSub>
-                <m:e>
-                  <m:r>
-                    <m:t>θ</m:t>
-                  </m:r>
-                </m:e>
-                <m:sub>
-                  <m:r>
-                    <m:t>i</m:t>
-                  </m:r>
-                </m:sub>
-              </m:sSub>
-            </m:e>
-          </m:d>
-        </m:oMath>
-      </m:oMathPara>
-    </w:p>
-    <w:p>
-      <w:pPr>
-        <w:pStyle w:val="FirstParagraph"/>
-      </w:pPr>
-      <w:r>
-        <w:t xml:space="preserve">(5)</w:t>
-      </w:r>
-    </w:p>
-    <w:bookmarkEnd w:id="27"/>
-    <w:bookmarkStart w:id="54" w:name="reference"/>
+        <w:t xml:space="preserve">(8)</w:t>
+      </w:r>
+    </w:p>
+    <w:bookmarkEnd w:id="26"/>
+    <w:bookmarkStart w:id="53" w:name="reference"/>
     <w:p>
       <w:pPr>
         <w:pStyle w:val="Heading2"/>
@@ -2339,8 +2001,8 @@
         <w:t xml:space="preserve">Reference</w:t>
       </w:r>
     </w:p>
-    <w:bookmarkStart w:id="53" w:name="refs"/>
-    <w:bookmarkStart w:id="28" w:name="ref-adams2019higher"/>
+    <w:bookmarkStart w:id="52" w:name="refs"/>
+    <w:bookmarkStart w:id="27" w:name="ref-adams2019higher"/>
     <w:p>
       <w:pPr>
         <w:pStyle w:val="Bibliography"/>
@@ -2371,8 +2033,8 @@
         <w:t xml:space="preserve">51 (3): 213–38.</w:t>
       </w:r>
     </w:p>
-    <w:bookmarkEnd w:id="28"/>
-    <w:bookmarkStart w:id="29" w:name="ref-becker2009human"/>
+    <w:bookmarkEnd w:id="27"/>
+    <w:bookmarkStart w:id="28" w:name="ref-becker2009human"/>
     <w:p>
       <w:pPr>
         <w:pStyle w:val="Bibliography"/>
@@ -2394,8 +2056,8 @@
         <w:t xml:space="preserve">. University of Chicago press.</w:t>
       </w:r>
     </w:p>
-    <w:bookmarkEnd w:id="29"/>
-    <w:bookmarkStart w:id="30" w:name="ref-braunstein1999measuring"/>
+    <w:bookmarkEnd w:id="28"/>
+    <w:bookmarkStart w:id="29" w:name="ref-braunstein1999measuring"/>
     <w:p>
       <w:pPr>
         <w:pStyle w:val="Bibliography"/>
@@ -2426,8 +2088,8 @@
         <w:t xml:space="preserve">40 (3): 247–59.</w:t>
       </w:r>
     </w:p>
-    <w:bookmarkEnd w:id="30"/>
-    <w:bookmarkStart w:id="31" w:name="ref-carpenter1987linking"/>
+    <w:bookmarkEnd w:id="29"/>
+    <w:bookmarkStart w:id="30" w:name="ref-carpenter1987linking"/>
     <w:p>
       <w:pPr>
         <w:pStyle w:val="Bibliography"/>
@@ -2458,8 +2120,8 @@
         <w:t xml:space="preserve">24 (1): 79–105.</w:t>
       </w:r>
     </w:p>
-    <w:bookmarkEnd w:id="31"/>
-    <w:bookmarkStart w:id="32" w:name="ref-chapman1979pricing"/>
+    <w:bookmarkEnd w:id="30"/>
+    <w:bookmarkStart w:id="31" w:name="ref-chapman1979pricing"/>
     <w:p>
       <w:pPr>
         <w:pStyle w:val="Bibliography"/>
@@ -2490,8 +2152,8 @@
         <w:t xml:space="preserve">10 (1): 37–57.</w:t>
       </w:r>
     </w:p>
-    <w:bookmarkEnd w:id="32"/>
-    <w:bookmarkStart w:id="33" w:name="ref-chen2017effects"/>
+    <w:bookmarkEnd w:id="31"/>
+    <w:bookmarkStart w:id="32" w:name="ref-chen2017effects"/>
     <w:p>
       <w:pPr>
         <w:pStyle w:val="Bibliography"/>
@@ -2522,8 +2184,8 @@
         <w:t xml:space="preserve">58 (1): 40–76.</w:t>
       </w:r>
     </w:p>
-    <w:bookmarkEnd w:id="33"/>
-    <w:bookmarkStart w:id="34" w:name="ref-conklin1981does"/>
+    <w:bookmarkEnd w:id="32"/>
+    <w:bookmarkStart w:id="33" w:name="ref-conklin1981does"/>
     <w:p>
       <w:pPr>
         <w:pStyle w:val="Bibliography"/>
@@ -2551,8 +2213,8 @@
         <w:t xml:space="preserve">, 254–62.</w:t>
       </w:r>
     </w:p>
-    <w:bookmarkEnd w:id="34"/>
-    <w:bookmarkStart w:id="35" w:name="ref-davies1981parental"/>
+    <w:bookmarkEnd w:id="33"/>
+    <w:bookmarkStart w:id="34" w:name="ref-davies1981parental"/>
     <w:p>
       <w:pPr>
         <w:pStyle w:val="Bibliography"/>
@@ -2583,8 +2245,8 @@
         <w:t xml:space="preserve">87 (2): 363–87.</w:t>
       </w:r>
     </w:p>
-    <w:bookmarkEnd w:id="35"/>
-    <w:bookmarkStart w:id="36" w:name="ref-desjardins2002analytic"/>
+    <w:bookmarkEnd w:id="34"/>
+    <w:bookmarkStart w:id="35" w:name="ref-desjardins2002analytic"/>
     <w:p>
       <w:pPr>
         <w:pStyle w:val="Bibliography"/>
@@ -2615,24 +2277,24 @@
         <w:t xml:space="preserve">43 (5): 531–53.</w:t>
       </w:r>
     </w:p>
+    <w:bookmarkEnd w:id="35"/>
+    <w:bookmarkStart w:id="36" w:name="ref-gilmour1981high"/>
+    <w:p>
+      <w:pPr>
+        <w:pStyle w:val="Bibliography"/>
+      </w:pPr>
+      <w:r>
+        <w:t xml:space="preserve">Gilmour Jr, Joseph E et al. 1981.</w:t>
+      </w:r>
+      <w:r>
+        <w:t xml:space="preserve"> </w:t>
+      </w:r>
+      <w:r>
+        <w:t xml:space="preserve">“How High School Students Select a College.”</w:t>
+      </w:r>
+    </w:p>
     <w:bookmarkEnd w:id="36"/>
-    <w:bookmarkStart w:id="37" w:name="ref-gilmour1981high"/>
-    <w:p>
-      <w:pPr>
-        <w:pStyle w:val="Bibliography"/>
-      </w:pPr>
-      <w:r>
-        <w:t xml:space="preserve">Gilmour Jr, Joseph E et al. 1981.</w:t>
-      </w:r>
-      <w:r>
-        <w:t xml:space="preserve"> </w:t>
-      </w:r>
-      <w:r>
-        <w:t xml:space="preserve">“How High School Students Select a College.”</w:t>
-      </w:r>
-    </w:p>
-    <w:bookmarkEnd w:id="37"/>
-    <w:bookmarkStart w:id="38" w:name="ref-goenner2006predictive"/>
+    <w:bookmarkStart w:id="37" w:name="ref-goenner2006predictive"/>
     <w:p>
       <w:pPr>
         <w:pStyle w:val="Bibliography"/>
@@ -2663,8 +2325,8 @@
         <w:t xml:space="preserve">47 (8): 935–56.</w:t>
       </w:r>
     </w:p>
-    <w:bookmarkEnd w:id="38"/>
-    <w:bookmarkStart w:id="39" w:name="ref-gross2013financial"/>
+    <w:bookmarkEnd w:id="37"/>
+    <w:bookmarkStart w:id="38" w:name="ref-gross2013financial"/>
     <w:p>
       <w:pPr>
         <w:pStyle w:val="Bibliography"/>
@@ -2695,8 +2357,8 @@
         <w:t xml:space="preserve">54 (4): 383–406.</w:t>
       </w:r>
     </w:p>
-    <w:bookmarkEnd w:id="39"/>
-    <w:bookmarkStart w:id="40" w:name="ref-hossler1989understanding"/>
+    <w:bookmarkEnd w:id="38"/>
+    <w:bookmarkStart w:id="39" w:name="ref-hossler1989understanding"/>
     <w:p>
       <w:pPr>
         <w:pStyle w:val="Bibliography"/>
@@ -2727,8 +2389,8 @@
         <w:t xml:space="preserve">5: 231–88.</w:t>
       </w:r>
     </w:p>
-    <w:bookmarkEnd w:id="40"/>
-    <w:bookmarkStart w:id="41" w:name="ref-hossler1987studying"/>
+    <w:bookmarkEnd w:id="39"/>
+    <w:bookmarkStart w:id="40" w:name="ref-hossler1987studying"/>
     <w:p>
       <w:pPr>
         <w:pStyle w:val="Bibliography"/>
@@ -2759,8 +2421,8 @@
         <w:t xml:space="preserve">62: 201–21.</w:t>
       </w:r>
     </w:p>
-    <w:bookmarkEnd w:id="41"/>
-    <w:bookmarkStart w:id="42" w:name="ref-hossler1999going"/>
+    <w:bookmarkEnd w:id="40"/>
+    <w:bookmarkStart w:id="41" w:name="ref-hossler1999going"/>
     <w:p>
       <w:pPr>
         <w:pStyle w:val="Bibliography"/>
@@ -2782,8 +2444,8 @@
         <w:t xml:space="preserve">. JHU Press.</w:t>
       </w:r>
     </w:p>
-    <w:bookmarkEnd w:id="42"/>
-    <w:bookmarkStart w:id="43" w:name="ref-johnson2019destinations"/>
+    <w:bookmarkEnd w:id="41"/>
+    <w:bookmarkStart w:id="42" w:name="ref-johnson2019destinations"/>
     <w:p>
       <w:pPr>
         <w:pStyle w:val="Bibliography"/>
@@ -2814,8 +2476,8 @@
         <w:t xml:space="preserve">60 (3): 315–37.</w:t>
       </w:r>
     </w:p>
-    <w:bookmarkEnd w:id="43"/>
-    <w:bookmarkStart w:id="44" w:name="ref-lee2008web"/>
+    <w:bookmarkEnd w:id="42"/>
+    <w:bookmarkStart w:id="43" w:name="ref-lee2008web"/>
     <w:p>
       <w:pPr>
         <w:pStyle w:val="Bibliography"/>
@@ -2849,24 +2511,24 @@
         <w:t xml:space="preserve">, 1:281–86. IEEE.</w:t>
       </w:r>
     </w:p>
+    <w:bookmarkEnd w:id="43"/>
+    <w:bookmarkStart w:id="44" w:name="ref-litten1983applying"/>
+    <w:p>
+      <w:pPr>
+        <w:pStyle w:val="Bibliography"/>
+      </w:pPr>
+      <w:r>
+        <w:t xml:space="preserve">Litten, Larry H et al. 1983.</w:t>
+      </w:r>
+      <w:r>
+        <w:t xml:space="preserve"> </w:t>
+      </w:r>
+      <w:r>
+        <w:t xml:space="preserve">“Applying Market Research in College Admissions.”</w:t>
+      </w:r>
+    </w:p>
     <w:bookmarkEnd w:id="44"/>
-    <w:bookmarkStart w:id="45" w:name="ref-litten1983applying"/>
-    <w:p>
-      <w:pPr>
-        <w:pStyle w:val="Bibliography"/>
-      </w:pPr>
-      <w:r>
-        <w:t xml:space="preserve">Litten, Larry H et al. 1983.</w:t>
-      </w:r>
-      <w:r>
-        <w:t xml:space="preserve"> </w:t>
-      </w:r>
-      <w:r>
-        <w:t xml:space="preserve">“Applying Market Research in College Admissions.”</w:t>
-      </w:r>
-    </w:p>
-    <w:bookmarkEnd w:id="45"/>
-    <w:bookmarkStart w:id="46" w:name="ref-maldonado2017assessing"/>
+    <w:bookmarkStart w:id="45" w:name="ref-maldonado2017assessing"/>
     <w:p>
       <w:pPr>
         <w:pStyle w:val="Bibliography"/>
@@ -2897,8 +2559,8 @@
         <w:t xml:space="preserve">21 (4): 945–62.</w:t>
       </w:r>
     </w:p>
-    <w:bookmarkEnd w:id="46"/>
-    <w:bookmarkStart w:id="47" w:name="ref-neumann2019frontiers"/>
+    <w:bookmarkEnd w:id="45"/>
+    <w:bookmarkStart w:id="46" w:name="ref-neumann2019frontiers"/>
     <w:p>
       <w:pPr>
         <w:pStyle w:val="Bibliography"/>
@@ -2929,8 +2591,8 @@
         <w:t xml:space="preserve">38 (6): 918–26.</w:t>
       </w:r>
     </w:p>
-    <w:bookmarkEnd w:id="47"/>
-    <w:bookmarkStart w:id="48" w:name="ref-paulsen1990college"/>
+    <w:bookmarkEnd w:id="46"/>
+    <w:bookmarkStart w:id="47" w:name="ref-paulsen1990college"/>
     <w:p>
       <w:pPr>
         <w:pStyle w:val="Bibliography"/>
@@ -2952,8 +2614,8 @@
         <w:t xml:space="preserve"> ERIC.</w:t>
       </w:r>
     </w:p>
-    <w:bookmarkEnd w:id="48"/>
-    <w:bookmarkStart w:id="49" w:name="ref-portes1976black"/>
+    <w:bookmarkEnd w:id="47"/>
+    <w:bookmarkStart w:id="48" w:name="ref-portes1976black"/>
     <w:p>
       <w:pPr>
         <w:pStyle w:val="Bibliography"/>
@@ -2981,8 +2643,8 @@
         <w:t xml:space="preserve">, 414–31.</w:t>
       </w:r>
     </w:p>
-    <w:bookmarkEnd w:id="49"/>
-    <w:bookmarkStart w:id="50" w:name="ref-stage1989differences"/>
+    <w:bookmarkEnd w:id="48"/>
+    <w:bookmarkStart w:id="49" w:name="ref-stage1989differences"/>
     <w:p>
       <w:pPr>
         <w:pStyle w:val="Bibliography"/>
@@ -3013,24 +2675,24 @@
         <w:t xml:space="preserve">30 (3): 301–15.</w:t>
       </w:r>
     </w:p>
+    <w:bookmarkEnd w:id="49"/>
+    <w:bookmarkStart w:id="50" w:name="ref-tuttle1981path"/>
+    <w:p>
+      <w:pPr>
+        <w:pStyle w:val="Bibliography"/>
+      </w:pPr>
+      <w:r>
+        <w:t xml:space="preserve">Tuttle, Ron. 1981.</w:t>
+      </w:r>
+      <w:r>
+        <w:t xml:space="preserve"> </w:t>
+      </w:r>
+      <w:r>
+        <w:t xml:space="preserve">“A Path Analytic Model of the College Going Decision.”</w:t>
+      </w:r>
+    </w:p>
     <w:bookmarkEnd w:id="50"/>
-    <w:bookmarkStart w:id="51" w:name="ref-tuttle1981path"/>
-    <w:p>
-      <w:pPr>
-        <w:pStyle w:val="Bibliography"/>
-      </w:pPr>
-      <w:r>
-        <w:t xml:space="preserve">Tuttle, Ron. 1981.</w:t>
-      </w:r>
-      <w:r>
-        <w:t xml:space="preserve"> </w:t>
-      </w:r>
-      <w:r>
-        <w:t xml:space="preserve">“A Path Analytic Model of the College Going Decision.”</w:t>
-      </w:r>
-    </w:p>
-    <w:bookmarkEnd w:id="51"/>
-    <w:bookmarkStart w:id="52" w:name="ref-zhan2018much"/>
+    <w:bookmarkStart w:id="51" w:name="ref-zhan2018much"/>
     <w:p>
       <w:pPr>
         <w:pStyle w:val="Bibliography"/>
@@ -3061,9 +2723,9 @@
         <w:t xml:space="preserve">32 (7): 993–1017.</w:t>
       </w:r>
     </w:p>
+    <w:bookmarkEnd w:id="51"/>
     <w:bookmarkEnd w:id="52"/>
     <w:bookmarkEnd w:id="53"/>
-    <w:bookmarkEnd w:id="54"/>
     <w:sectPr/>
   </w:body>
 </w:document>

</xml_diff>

<commit_message>
Ready to share with Adam
</commit_message>
<xml_diff>
--- a/Manuscript.docx
+++ b/Manuscript.docx
@@ -218,7 +218,6 @@
       <w:pPr>
         <w:pStyle w:val="FirstParagraph"/>
         <w:rPr>
-          <w:rFonts w:hint="eastAsia"/>
           <w:lang w:eastAsia="zh-CN"/>
         </w:rPr>
       </w:pPr>
@@ -284,7 +283,15 @@
       </w:r>
       <w:proofErr w:type="spellEnd"/>
       <w:r>
-        <w:t xml:space="preserve"> 2002; Goenner and Pauls 2006).</w:t>
+        <w:t xml:space="preserve"> 2002; </w:t>
+      </w:r>
+      <w:proofErr w:type="spellStart"/>
+      <w:r>
+        <w:t>Goenner</w:t>
+      </w:r>
+      <w:proofErr w:type="spellEnd"/>
+      <w:r>
+        <w:t xml:space="preserve"> and Pauls 2006).</w:t>
       </w:r>
     </w:p>
     <w:p>
@@ -3372,13 +3379,7 @@
           <w:rPr>
             <w:rFonts w:ascii="Cambria Math" w:hAnsi="Cambria Math"/>
           </w:rPr>
-          <m:t xml:space="preserve">                              </m:t>
-        </m:r>
-        <m:r>
-          <w:rPr>
-            <w:rFonts w:ascii="Cambria Math" w:hAnsi="Cambria Math"/>
-          </w:rPr>
-          <m:t>log</m:t>
+          <m:t xml:space="preserve">                              log</m:t>
         </m:r>
         <m:d>
           <m:dPr>
@@ -3635,13 +3636,7 @@
           <w:rPr>
             <w:rFonts w:ascii="Cambria Math" w:hAnsi="Cambria Math"/>
           </w:rPr>
-          <m:t xml:space="preserve">                             </m:t>
-        </m:r>
-        <m:r>
-          <w:rPr>
-            <w:rFonts w:ascii="Cambria Math" w:hAnsi="Cambria Math"/>
-          </w:rPr>
-          <m:t>log</m:t>
+          <m:t xml:space="preserve">                             log</m:t>
         </m:r>
         <m:d>
           <m:dPr>
@@ -3811,13 +3806,7 @@
               <w:rPr>
                 <w:rFonts w:ascii="Cambria Math" w:hAnsi="Cambria Math"/>
               </w:rPr>
-              <m:t xml:space="preserve"> </m:t>
-            </m:r>
-            <m:r>
-              <w:rPr>
-                <w:rFonts w:ascii="Cambria Math" w:hAnsi="Cambria Math"/>
-              </w:rPr>
-              <m:t>θ</m:t>
+              <m:t xml:space="preserve"> θ</m:t>
             </m:r>
           </m:e>
           <m:sub>
@@ -4669,13 +4658,7 @@
               <w:rPr>
                 <w:rFonts w:ascii="Cambria Math" w:hAnsi="Cambria Math"/>
               </w:rPr>
-              <m:t xml:space="preserve">                                                   </m:t>
-            </m:r>
-            <m:r>
-              <w:rPr>
-                <w:rFonts w:ascii="Cambria Math" w:hAnsi="Cambria Math"/>
-              </w:rPr>
-              <m:t>h</m:t>
+              <m:t xml:space="preserve">                                                   h</m:t>
             </m:r>
           </m:e>
           <m:sub>
@@ -4822,13 +4805,7 @@
               <w:rPr>
                 <w:rFonts w:ascii="Cambria Math" w:hAnsi="Cambria Math"/>
               </w:rPr>
-              <m:t xml:space="preserve">                                                   </m:t>
-            </m:r>
-            <m:r>
-              <w:rPr>
-                <w:rFonts w:ascii="Cambria Math" w:hAnsi="Cambria Math"/>
-              </w:rPr>
-              <m:t>μ</m:t>
+              <m:t xml:space="preserve">                                                   μ</m:t>
             </m:r>
           </m:e>
           <m:sub>
@@ -4929,13 +4906,7 @@
               <w:rPr>
                 <w:rFonts w:ascii="Cambria Math" w:hAnsi="Cambria Math"/>
               </w:rPr>
-              <m:t xml:space="preserve">                                                  </m:t>
-            </m:r>
-            <m:r>
-              <w:rPr>
-                <w:rFonts w:ascii="Cambria Math" w:hAnsi="Cambria Math"/>
-              </w:rPr>
-              <m:t>β</m:t>
+              <m:t xml:space="preserve">                                                  β</m:t>
             </m:r>
           </m:e>
           <m:sub>
@@ -5055,13 +5026,7 @@
               <w:rPr>
                 <w:rFonts w:ascii="Cambria Math" w:hAnsi="Cambria Math"/>
               </w:rPr>
-              <m:t xml:space="preserve">                                                   </m:t>
-            </m:r>
-            <m:r>
-              <w:rPr>
-                <w:rFonts w:ascii="Cambria Math" w:hAnsi="Cambria Math"/>
-              </w:rPr>
-              <m:t>σ</m:t>
+              <m:t xml:space="preserve">                                                   σ</m:t>
             </m:r>
           </m:e>
           <m:sub>
@@ -5119,13 +5084,7 @@
           <w:rPr>
             <w:rFonts w:ascii="Cambria Math" w:hAnsi="Cambria Math"/>
           </w:rPr>
-          <m:t xml:space="preserve">                                                   </m:t>
-        </m:r>
-        <m:r>
-          <w:rPr>
-            <w:rFonts w:ascii="Cambria Math" w:hAnsi="Cambria Math"/>
-          </w:rPr>
-          <m:t>σ</m:t>
+          <m:t xml:space="preserve">                                                   σ</m:t>
         </m:r>
         <m:r>
           <m:rPr>
@@ -15192,7 +15151,7 @@
         <w:pStyle w:val="FirstParagraph"/>
       </w:pPr>
       <w:r>
-        <w:t xml:space="preserve">For the comparison of the results among the three years, we focus on the baseline hazard, and one variable from each of three factor groups, i.e., Financial Aid from economic factors, Gender from sociological factors, and Decision Day from psychological factors. The boxplots in Figure 1 compare the distributions of their parameter estimates. The baseline hazard shows an increasing trend in all three years, i.e., students are less likely to pay deposits in the early periods and more likely in the latter periods. This is within expectation, because students would like to compare institutions’ admission offers but they do not want to miss the deposit deadline. However, the growth path of the baseline hazard differs among the years. In 2020, the hazard slowly increases in the first six periods, jumps in period 7, and the difference between period 7 and period 8 is not large. In 2021, the hazard slowly increases in the first three periods, jumps in period 4, and maintains relatively stable until the jump in the last period. In 2022, the hazard is much lower in the first period, catches up and fluctuates in the following several periods, and jumps to the strongest in the last period. The uncertainty of the baseline hazard makes it difficult for the Admissions Office to decide how many students to admit after February. For example, the first six periods suggest that the yield will be low in 2022, so more students need to be admitted </w:t>
+        <w:t xml:space="preserve">For the comparison of the results among the three years, we focus on the baseline hazard, and one variable from each of three factor groups, i.e., Financial Aid from economic factors, Gender from sociological factors, and Decision Day from psychological factors. The boxplots in Figure 1 compare the distributions of their parameter estimates. The baseline hazard shows an increasing trend in all three years, i.e., students are less likely to pay deposits in the early periods and more likely in the latter periods. This is within expectation, because students would like to compare institutions’ admission offers but do not want to miss the deposit deadline. However, the growth path of the baseline hazard differs among the years. In 2020, the hazard slowly increases in the first six periods, jumps in period 7, and the difference between period 7 and period 8 is not large. In 2021, the hazard slowly increases in the first three periods, jumps in period 4, and maintains relatively stable until the jump in the last period. In 2022, the hazard is much lower in the first period, catches up and fluctuates in the following several periods, and jumps to the strongest in the last period. The uncertainty of the baseline hazard makes it difficult for the Admissions Office to decide how many students to admit after February. For example, the first six periods suggest that the yield will be low in 2022, so more students need to be admitted </w:t>
       </w:r>
       <w:proofErr w:type="gramStart"/>
       <w:r>
@@ -15295,7 +15254,30 @@
         <w:pStyle w:val="BodyText"/>
       </w:pPr>
       <w:r>
-        <w:t>Financial aid encourages students to pay deposits in recent two years but not in 2020. In 2020, the boxplots locate close to zeros, indicating financial aid does not affect students’ deposit decisions after February. Financial aid is supposed to reduce students’ cost of attendence, but financial burden was not what students pay attention to due to Covid-19. As the concern with Covid-19 decreases in 2021, the boxplots move up above zero, indicating financial aid becomes a positive factor. Institutional grants and scholarships are the major source for the total financial aid. It is good news to the Admission Office that students appreciate the institution’s financial help and are encouraged to accept admission offers. However, although the influence from financial aid is relatively stable within a year, the effect changes by year. The boxplots in 2022 barely overlap with those in 2021 except the first period, and they move closer to zero, indicating students have weaker response to financial aid in 2022 than 2021. This posts a hard question to SFS who package students’ financial aid. If the budget for institutional aid is stable but its effect is not stable over years, how can they work better with the Admissions Office to optimize the distribution of the grants and scholarships to enhance yield?</w:t>
+        <w:t xml:space="preserve">Financial aid encourages students to pay deposits in recent two years but not in 2020. In 2020, the boxplots locate close to zeros, indicating financial aid does not affect students’ deposit decisions after February. Financial aid is supposed to reduce students’ cost of attendence, but financial burden was not what students </w:t>
+      </w:r>
+      <w:r>
+        <w:t>paid</w:t>
+      </w:r>
+      <w:r>
+        <w:t xml:space="preserve"> attention to due to Covid-19. As the concern with Covid-19 decreases in 2021, the boxplots move up above zero, indicating financial aid becomes a positive factor. Institutional grants and scholarships are the major source for the total financial aid. It is good news to the Admission Office that students appreciate the institution’s financial help and are encouraged to accept admission offers. However, although the influence from financial aid is relatively stable within a year, the effect changes by year. The boxplots in 2022 barely overlap with those in 2021 except the first period, and they move closer to zero, indicating students have weaker response to financial aid in 2022 than 2021. This posts a hard question to SFS who package students’ financial aid. If the budget for institutional aid is stable but its effect is not stable over years, how can they work better with the Admissions Office to optimize the distribution of the grants and scholarships to enhance yield?</w:t>
+      </w:r>
+      <w:r>
+        <w:t xml:space="preserve"> We suggest </w:t>
+      </w:r>
+      <w:proofErr w:type="gramStart"/>
+      <w:r>
+        <w:t>to observe</w:t>
+      </w:r>
+      <w:proofErr w:type="gramEnd"/>
+      <w:r>
+        <w:t xml:space="preserve"> early the effect of financial aid on deposit depositions, and adjust the financial aid policies promptly, or adjust the expectation of the </w:t>
+      </w:r>
+      <w:r>
+        <w:t>financial aid</w:t>
+      </w:r>
+      <w:r>
+        <w:t xml:space="preserve"> to enhance deposits.</w:t>
       </w:r>
     </w:p>
     <w:p>
@@ -15303,7 +15285,13 @@
         <w:pStyle w:val="BodyText"/>
       </w:pPr>
       <w:r>
-        <w:t>Different from Financial Aid, Gender has similar effects in the same periods among the three years, but the effects change by period in a year. In all three years, female students prefer to pay deposits in earlier periods than male students, according to the rising boxplots over periods. The boxplots locate mostly below zero in the first periods, indicating male students tend not to pay deposits at the beginning. The boxplots gradually move up afterwards, and they are mostly above zero in the last periods, indicating male students are more likely to pay deposits at the end. That is to say, the deadline effect plays a more important role to male students than females, or female students are more eager to accept UD’s admission offers. We suspect this is due to the larger population of female students at UD, e.g., 59% of undergraduate students pursing bachelor’s degrees are female at UD in Fall 2021. For comparison, it is 47% and 49% in Penn State University and University of Maryland in Fall 2021, respectively. According to the College Choice thoery, students perfer an institution with matching sociological pattern, so female students are more likely consider UD as a good fit and thus have more desire to pay deposits early. The effect of Gender is a surprising finding to the Admissions Office, but this finding would be neglected, if we assume factors do not have time-varying effects by period. Models under this assumption essentially estimate the average effect among periods, which would claim that gender does not matter on deposit decisions, because the average parameter estimates are indeed close to zero as shown by the boxplots.</w:t>
+        <w:t xml:space="preserve">Different from Financial Aid, Gender has similar effects in the same periods among the three years, but the effects change by period in a year. In all three years, female students prefer to pay deposits in earlier periods than male students, according to the rising boxplots over periods. The boxplots locate mostly below zero in the first periods, indicating male students tend not to pay deposits at the beginning. The boxplots gradually move up afterwards, and they are mostly above zero in the last periods, indicating male students are more likely to pay deposits at the end. That is to say, the deadline effect plays a more important role to male students than females, or female students are more eager to accept UD’s admission offers. We suspect this is due to the larger population of female students at UD, e.g., 59% of undergraduate students pursing bachelor’s degrees are female at UD in Fall 2021. For comparison, it is 47% and 49% in Penn State University and University of Maryland in Fall 2021, respectively. According to the College Choice thoery, students perfer an institution with matching sociological pattern, so female students are more likely consider UD as a good fit and thus have more desire to pay deposits early. The effect of Gender is a surprising finding to the Admissions Office, but this finding would be neglected, if we assume factors do not have time-varying effects by period. Models under this assumption essentially estimate the average effect among periods, which would claim that gender does not matter on deposit decisions, because the average parameter estimates </w:t>
+      </w:r>
+      <w:r>
+        <w:t>would be</w:t>
+      </w:r>
+      <w:r>
+        <w:t xml:space="preserve"> close to zero as shown by the boxplots.</w:t>
       </w:r>
     </w:p>
     <w:p>
@@ -15311,19 +15299,17 @@
         <w:pStyle w:val="BodyText"/>
       </w:pPr>
       <w:r>
-        <w:t xml:space="preserve">The Decision Day event is designed by the Admissions Office to convince admited students to pay deposits, and it works. All boxplots locate above zero, indicating the Decision Day event is a positive factor on deposit decisions in all periods in the three years. Moreover, the boxplots reflect stimulation from individual events from Februaries and Aprils. In 2020, UD has only one Decision Day event in February and cancels the ones </w:t>
-      </w:r>
-      <w:proofErr w:type="gramStart"/>
-      <w:r>
-        <w:t>on</w:t>
-      </w:r>
-      <w:proofErr w:type="gramEnd"/>
-      <w:r>
-        <w:t xml:space="preserve"> April due to Covid-19. The boxplots indicate that the effect from Decision Day event gradually decreases over </w:t>
+        <w:t xml:space="preserve">The Decision Day event is designed by the Admissions Office to convince admited students to pay deposits, and it works. All boxplots locate above zero, indicating the Decision Day event is a positive factor on deposit decisions in all periods in the three years. Moreover, the boxplots reflect stimulation from individual events from Februaries and Aprils. In 2020, </w:t>
       </w:r>
       <w:r>
         <w:lastRenderedPageBreak/>
-        <w:t>time. We suspect that the event succefully raise students’ desire to pay deposits, but the desire decreases over time if they did not pay shortly after the event. In 2021, UD has multiple Decision Day events in February and April. The boxplots indicate that the effect fade after February but increase again in April. This phenomenon is more obvious in 2022. After the decrease from period 2 to period 4, there is a large jump in period 5, indicating another stimulation from the event in April.</w:t>
+        <w:t xml:space="preserve">UD has only one Decision Day event in February and cancels the ones </w:t>
+      </w:r>
+      <w:r>
+        <w:t>in</w:t>
+      </w:r>
+      <w:r>
+        <w:t xml:space="preserve"> April due to Covid-19. The boxplots indicate that the effect from Decision Day event gradually decreases over time. We suspect that the event succefully raise students’ desire to pay deposits, but the desire decreases over time if they did not pay shortly after the event. In 2021, UD has multiple Decision Day events in February and April. The boxplots indicate that the effect fade after February but increase again in April. This phenomenon is more obvious in 2022. After the decrease from period 2 to period 4, there is a large jump in period 5, indicating another stimulation from the event in April.</w:t>
       </w:r>
     </w:p>
     <w:p>
@@ -15331,23 +15317,72 @@
         <w:pStyle w:val="BodyText"/>
       </w:pPr>
       <w:r>
-        <w:t xml:space="preserve">Other variables are briefly discussed </w:t>
+        <w:t>Other variables are briefly discussed here</w:t>
+      </w:r>
+      <w:r>
+        <w:t>,</w:t>
+      </w:r>
+      <w:r>
+        <w:t xml:space="preserve"> and their boxplots can be found in the appendix. In 2020 and 2022, Pell eligibility does not affect the deposit decisons until the last period when Pell eligible students are more likely to pay deposits. However, this does not apply to 2021. EFC does not matter in most periods in the three years, but the negative parameter estimates in a few periods indicate that students in higher income families are less likely to pay deposits. The parameter estimates for Home Distance tend to be negative in the three years, indicating students living closer to UD are more likely to pay deposits. In terms of racial ethnicity, Hispanic students are more likley to pay deposits in at least two periods each year, Multi-Ethnic students do not show preference in all three years, Asian and African American students are less likely to pay deposits in some periods in 2021 but they do not show preference in 2020 and 2022, and White students are more likely to pay deposits in half of the periods in 2020 and 2022 but they do not show preference in 2021. Students who attended early events are more likely to pay deposits in all three years, but the effect tend to be stronger in 2020 and 2022 than 2021. Students who are admitted to the Honors program are more likley to pay deposits in some periods in 2020, but it becomes a negative factor in 2021 and 2022. Students with admitted majors different than applied majors are more likley to pay deposits in all three years. Campus tours encourage students to pay deposits in all three years. Lastly, students who delay </w:t>
       </w:r>
       <w:proofErr w:type="gramStart"/>
       <w:r>
-        <w:t>here</w:t>
+        <w:t>to review</w:t>
       </w:r>
       <w:proofErr w:type="gramEnd"/>
       <w:r>
-        <w:t xml:space="preserve"> and their boxplots can be found in the appendix. In 2020 and 2022, Pell eligibility does not affect the deposit decisons until the last period when Pell eligible students are more likely to pay deposits. However, this does not apply to 2021. EFC does not matter in most periods in the three years, but the negative parameter estimates in a few periods indicate that students in higher income families are less likely to pay deposits. The parameter estimates for Home Distance tend to be negative in the three years, indicating students living closer to UD are more likely to pay deposits. In terms of racial ethnicity, Hispanic students are more likley to pay deposits in at least two periods each year, Multi-Ethnic students do not show preference in all three years, Asian and African American students are less likely to pay deposits in some periods in 2021 but they do not show preference in 2020 and 2022, and White students are more likely to pay deposits in half of the periods in 2020 and 2022 but they do not show preference in 2021. Students who attended early events are more likely to pay deposits in all three years, but the effect tend to be stronger in 2020 and 2022 than 2021. Students who are admitted to the Honors program are more likley to pay deposits in some periods in 2020, but it becomes a negative factor in 2021 and 2022. Students with admitted majors different than applied majors are more likley to pay deposits in all three years. Campus tours encourage students to pay deposits in all three years. Lastly, students who delay </w:t>
-      </w:r>
-      <w:proofErr w:type="gramStart"/>
-      <w:r>
-        <w:t>to review</w:t>
-      </w:r>
-      <w:proofErr w:type="gramEnd"/>
-      <w:r>
         <w:t xml:space="preserve"> admission decisions are less likely yo pay deposits in the early periods, but this effect fades over time especially in 2022.</w:t>
+      </w:r>
+    </w:p>
+    <w:p>
+      <w:pPr>
+        <w:pStyle w:val="Heading2"/>
+      </w:pPr>
+      <w:r>
+        <w:t>Limitations</w:t>
+      </w:r>
+    </w:p>
+    <w:p>
+      <w:pPr>
+        <w:pStyle w:val="BodyText"/>
+      </w:pPr>
+      <w:r>
+        <w:t>Our study is limited to one institution for out-of-state students who intended to matriculate between Fall 2020 and Fall 2022. The inferences may not apply to</w:t>
+      </w:r>
+      <w:r>
+        <w:t xml:space="preserve"> other institutions in different time periods, even not for the in-state students who applied UD. Students may have</w:t>
+      </w:r>
+      <w:r>
+        <w:t xml:space="preserve"> </w:t>
+      </w:r>
+      <w:r>
+        <w:t>distinctively different socio-demographic background</w:t>
+      </w:r>
+      <w:r>
+        <w:t xml:space="preserve"> and may respond admission policies differently. Nevertheless, we want to introduce this first effort to study the time-varying effects on students’ deposit decisions and hopefully help other institutions to understand their recruitment efforts better.</w:t>
+      </w:r>
+    </w:p>
+    <w:p>
+      <w:pPr>
+        <w:pStyle w:val="BodyText"/>
+      </w:pPr>
+      <w:r>
+        <w:t xml:space="preserve">Second, this study is not able to include all potential factors in the models due to data availability. </w:t>
+      </w:r>
+      <w:r>
+        <w:t xml:space="preserve">In 2022, we begin to have week by week data on students’ online activities in the admission websites, which potentially represent their interests to the institution. We look forward to </w:t>
+      </w:r>
+      <w:r>
+        <w:t>including</w:t>
+      </w:r>
+      <w:r>
+        <w:t xml:space="preserve"> them in our future analysis to understand how the </w:t>
+      </w:r>
+      <w:r>
+        <w:t xml:space="preserve">activities </w:t>
+      </w:r>
+      <w:r>
+        <w:t xml:space="preserve">affect students’ decisions. </w:t>
       </w:r>
     </w:p>
     <w:p>
@@ -15358,7 +15393,8 @@
       <w:bookmarkEnd w:id="8"/>
       <w:bookmarkEnd w:id="13"/>
       <w:r>
-        <w:t>Conclusion and Policy Implication</w:t>
+        <w:lastRenderedPageBreak/>
+        <w:t>Conclusion</w:t>
       </w:r>
     </w:p>
     <w:p>
@@ -15366,7 +15402,25 @@
         <w:pStyle w:val="FirstParagraph"/>
       </w:pPr>
       <w:r>
-        <w:t xml:space="preserve">Time-varying effect This study helps the Admissions Office to better understand admitted students’ deposit decisions and how to adjust recuitment efforts to improve yield. The results from the Bayesian hierarchical piecewise exponential models validate our hypothesis that students behave or respond to recruitment efforts differently in different periods during the admission season. Female students are more likely to pay deposits in early periods than male students, while in later periods male students become more likely to pay. This finding would be neglected if we assume time-independent effects in the event history analysis. Moreover, Pell eligible students are most likely to pay deposits in the last </w:t>
+        <w:t xml:space="preserve">This study helps the Admissions Office to better understand admitted students’ deposit decisions and </w:t>
+      </w:r>
+      <w:r>
+        <w:t>how their</w:t>
+      </w:r>
+      <w:r>
+        <w:t xml:space="preserve"> rec</w:t>
+      </w:r>
+      <w:r>
+        <w:t>r</w:t>
+      </w:r>
+      <w:r>
+        <w:t xml:space="preserve">uitment efforts </w:t>
+      </w:r>
+      <w:r>
+        <w:t>work, so they can adjust their strategies promptly</w:t>
+      </w:r>
+      <w:r>
+        <w:t xml:space="preserve">. The results from the Bayesian hierarchical piecewise exponential models validate our hypothesis that students behave or respond to recruitment efforts differently in different periods during the admission season. Female students are more likely to pay deposits in early periods than male students, while in later periods male students become more likely to pay. This finding would be neglected if we assume time-independent effects in the event history analysis. Moreover, Pell eligible students are most likely to pay deposits in the last </w:t>
       </w:r>
       <w:proofErr w:type="gramStart"/>
       <w:r>
@@ -15382,11 +15436,7 @@
       </w:r>
       <w:proofErr w:type="gramEnd"/>
       <w:r>
-        <w:t xml:space="preserve"> they all happen before the first period, and the strongest effects of the Decision Day events are observed in the periods when the events occur. These findings </w:t>
-      </w:r>
-      <w:r>
-        <w:lastRenderedPageBreak/>
-        <w:t>confirm the Admission Office’s effort to help students to recognize UD as an excellent institution for their undergraduate study.</w:t>
+        <w:t xml:space="preserve"> they all happen before the first period, and the strongest effects of the Decision Day events are observed in the periods when the events occur. These findings confirm the Admission Office’s effort to help students to recognize UD as an excellent institution for their undergraduate study.</w:t>
       </w:r>
     </w:p>
     <w:p>
@@ -15394,7 +15444,7 @@
         <w:pStyle w:val="BodyText"/>
       </w:pPr>
       <w:r>
-        <w:t>Different patterns among years Students’ behaviors can change among the three years due to the change of macro environment or admission policies. Financial aid changes from a non-important factor to positive factor from 2020 to 2021 and 2022. It is not surprising that students do not pay much attention to financial aid in 2020 due to Covid-19, and then they appreciate the financial aid to reduce the cost of attendance when Covid-19 is a less concern. It is a surprise to the Admissions Office that being admitted to the Honors program changes from encouragement to disencouragement from 2022 to 2021 and 2022. There was indeed a policy change for the admissions of the Honors program since 2021, and they would like to review and potentially improve the policy. Students’ racial ethnicities do not play an important role in their deposit decisions in many periods, but the roles can change among years. Asian and African American students do not show preference to pay deposits or not in 2020 and 2022, but they tend not to pay during some periods in 2021. On contrast, White students are more likley to pay deposits in 2020 and 2022, but they do not show preference in 2021. The change does not apply to Hispanic students though, who are more likely to pay deposits in all three years.</w:t>
+        <w:t>Students’ behaviors can change among the three years due to the change of macro environment or admission policies. Financial aid changes from a non-important factor to positive factor from 2020 to 2021 and 2022. It is not surprising that students do not pay much attention to financial aid in 2020 due to Covid-19, and then they appreciate the financial aid to reduce the cost of attendance when Covid-19 is a less concern. It is a surprise to the Admissions Office that being admitted to the Honors program changes from encouragement to disencouragement from 2022 to 2021 and 2022. There was indeed a policy change for the admissions of the Honors program since 2021, and they would like to review and potentially improve the policy. Students’ racial ethnicities do not play an important role in their deposit decisions in many periods, but the roles can change among years. Asian and African American students do not show preference to pay deposits or not in 2020 and 2022, but they tend not to pay during some periods in 2021. On contrast, White students are more likley to pay deposits in 2020 and 2022, but they do not show preference in 2021. The change does not apply to Hispanic students though, who are more likely to pay deposits in all three years.</w:t>
       </w:r>
     </w:p>
     <w:p>
@@ -15402,15 +15452,17 @@
         <w:pStyle w:val="BodyText"/>
       </w:pPr>
       <w:r>
-        <w:t xml:space="preserve">On the other hand, some consistent patterns exist among the three years. Students are more likely to pay deposits in the latter periods, because they want to wait for the best admission offers but they do not want to miss the deposit deadline. Students are more likely to pay deposits if they show interests to UD, including being willing to be admitted to majors different than the applied majors, and attending campus events such as campus tours and events for prospects and admitted students. </w:t>
-      </w:r>
-      <w:proofErr w:type="gramStart"/>
-      <w:r>
-        <w:t>Student</w:t>
-      </w:r>
-      <w:proofErr w:type="gramEnd"/>
-      <w:r>
-        <w:t xml:space="preserve"> are less likely to pay deposits, if being from higher income families, living further away from UD, or delay to review the admission decisions. Although students’ socio-economic and demographic backgrounds cannot be changed, we suggest the Admissions Office to survey students who show interests to UD and better target </w:t>
+        <w:t>On the other hand, some consistent patterns exist among the three years. Students are more likely to pay deposits in the latter periods, because they want to wait for the best admission offers but do not want to miss the deposit deadline. Students are more likely to pay deposits if they show interests to UD, including being willing to be admitted to majors different than the applied majors, and attending campus events such as campus tours and events for prospects and admitted students. Student</w:t>
+      </w:r>
+      <w:r>
+        <w:t>s</w:t>
+      </w:r>
+      <w:r>
+        <w:t xml:space="preserve"> are less likely to pay deposits, if being from higher income families, living further away from UD, or delay to review the admission decisions. Although students’ socio-economic and demographic backgrounds cannot be </w:t>
+      </w:r>
+      <w:r>
+        <w:lastRenderedPageBreak/>
+        <w:t xml:space="preserve">changed, we suggest the Admissions Office to survey students who show interests to UD and better target </w:t>
       </w:r>
       <w:proofErr w:type="gramStart"/>
       <w:r>
@@ -15538,7 +15590,6 @@
       <w:bookmarkStart w:id="22" w:name="ref-carpenter1987linking"/>
       <w:bookmarkEnd w:id="21"/>
       <w:r>
-        <w:lastRenderedPageBreak/>
         <w:t xml:space="preserve">Carpenter, Peter G, and John A Fleishman. 1987. “Linking Intentions and Behavior: Australian Students’ College Plans and College Attendance.” </w:t>
       </w:r>
       <w:r>
@@ -15727,6 +15778,7 @@
       <w:bookmarkStart w:id="32" w:name="ref-gross2013financial"/>
       <w:bookmarkEnd w:id="31"/>
       <w:r>
+        <w:lastRenderedPageBreak/>
         <w:t xml:space="preserve">Gross, Jacob PK, Vasti Torres, and Desiree Zerquera. 2013. “Financial Aid and Attainment Among Students in a State with Changing Demographics.” </w:t>
       </w:r>
       <w:r>
@@ -15847,7 +15899,6 @@
       <w:bookmarkStart w:id="38" w:name="ref-litten1983applying"/>
       <w:bookmarkEnd w:id="37"/>
       <w:r>
-        <w:lastRenderedPageBreak/>
         <w:t>Litten, Larry H et al. 1983. “Applying Market Research in College Admissions.”</w:t>
       </w:r>
     </w:p>

</xml_diff>